<commit_message>
Schriftgroesse geaendert an einigen Stellen
</commit_message>
<xml_diff>
--- a/Programmentwurf Markovic Fellhauer (5).docx
+++ b/Programmentwurf Markovic Fellhauer (5).docx
@@ -8763,15 +8763,7 @@
         <w:rPr>
           <w:rFonts w:ascii="Calibri" w:hAnsi="Calibri" w:cs="Calibri"/>
         </w:rPr>
-        <w:t xml:space="preserve"> (den Hochzeitsmanager) und kann beliebig viele zusätzliche Benutzer haben. Die weiteren Benutze</w:t>
-      </w:r>
-      <w:bookmarkStart w:id="0" w:name="_GoBack"/>
-      <w:bookmarkEnd w:id="0"/>
-      <w:r>
-        <w:rPr>
-          <w:rFonts w:ascii="Calibri" w:hAnsi="Calibri" w:cs="Calibri"/>
-        </w:rPr>
-        <w:t xml:space="preserve">r werden vom Hochzeitsmager hinzugefügt. Jeder Nutzer besitzt eine Rolle und diese wird durch den Hochzeitsmanager zugewiesen. </w:t>
+        <w:t xml:space="preserve"> (den Hochzeitsmanager) und kann beliebig viele zusätzliche Benutzer haben. Die weiteren Benutzer werden vom Hochzeitsmager hinzugefügt. Jeder Nutzer besitzt eine Rolle und diese wird durch den Hochzeitsmanager zugewiesen. </w:t>
       </w:r>
     </w:p>
     <w:p>
@@ -8920,6 +8912,14 @@
           <w:rFonts w:ascii="Calibri" w:hAnsi="Calibri" w:cs="Calibri"/>
         </w:rPr>
       </w:pPr>
+      <w:r>
+        <w:rPr>
+          <w:rFonts w:ascii="Calibri" w:hAnsi="Calibri" w:cs="Calibri"/>
+        </w:rPr>
+        <w:t>--Continue</w:t>
+      </w:r>
+      <w:bookmarkStart w:id="0" w:name="_GoBack"/>
+      <w:bookmarkEnd w:id="0"/>
     </w:p>
     <w:sectPr>
       <w:headerReference w:type="even" r:id="rId10"/>
@@ -9012,7 +9012,7 @@
           <w:rPr>
             <w:noProof/>
           </w:rPr>
-          <w:t>26</w:t>
+          <w:t>27</w:t>
         </w:r>
         <w:r>
           <w:rPr>
@@ -12331,6 +12331,7 @@
     <w:rsid w:val="001D02AD"/>
     <w:rsid w:val="00205163"/>
     <w:rsid w:val="00242B7F"/>
+    <w:rsid w:val="00254CD7"/>
     <w:rsid w:val="00260855"/>
     <w:rsid w:val="002D33C3"/>
     <w:rsid w:val="003007A3"/>
@@ -12370,6 +12371,7 @@
     <w:rsid w:val="00D06056"/>
     <w:rsid w:val="00D74CA0"/>
     <w:rsid w:val="00D97036"/>
+    <w:rsid w:val="00DD0614"/>
     <w:rsid w:val="00DE20DB"/>
     <w:rsid w:val="00E4428A"/>
     <w:rsid w:val="00E55F9A"/>
@@ -13235,7 +13237,7 @@
 </file>
 
 <file path=customXml/itemProps2.xml><?xml version="1.0" encoding="utf-8"?>
-<ds:datastoreItem xmlns:ds="http://schemas.openxmlformats.org/officeDocument/2006/customXml" ds:itemID="{E9E32100-8041-4365-B2F6-BB0E2174AE9D}">
+<ds:datastoreItem xmlns:ds="http://schemas.openxmlformats.org/officeDocument/2006/customXml" ds:itemID="{1E2D2317-F9E0-4C0A-A484-C6027475D801}">
   <ds:schemaRefs>
     <ds:schemaRef ds:uri="http://schemas.openxmlformats.org/officeDocument/2006/bibliography"/>
   </ds:schemaRefs>

</xml_diff>

<commit_message>
Updated Use-Case (Description only)
</commit_message>
<xml_diff>
--- a/Programmentwurf Markovic Fellhauer (5).docx
+++ b/Programmentwurf Markovic Fellhauer (5).docx
@@ -42,7 +42,6 @@
                 <w:dataBinding w:prefixMappings="xmlns:ns0='http://schemas.openxmlformats.org/package/2006/metadata/core-properties' xmlns:ns1='http://purl.org/dc/elements/1.1/'" w:xpath="/ns0:coreProperties[1]/ns1:title[1]" w:storeItemID="{6C3C8BC8-F283-45AE-878A-BAB7291924A1}"/>
                 <w:text/>
               </w:sdtPr>
-              <w:sdtEndPr/>
               <w:sdtContent>
                 <w:r>
                   <w:rPr>
@@ -95,7 +94,7 @@
                 <w:color w:val="000000" w:themeColor="text1"/>
                 <w:sz w:val="24"/>
                 <w:szCs w:val="28"/>
-                <w:lang w:eastAsia="de-DE"/>
+                <w:lang w:val="en-US"/>
               </w:rPr>
               <mc:AlternateContent>
                 <mc:Choice Requires="wps">
@@ -290,7 +289,7 @@
       <w:r>
         <w:rPr>
           <w:noProof/>
-          <w:lang w:eastAsia="de-DE"/>
+          <w:lang w:val="en-US"/>
         </w:rPr>
         <mc:AlternateContent>
           <mc:Choice Requires="wps">
@@ -385,7 +384,7 @@
           <w:r>
             <w:rPr>
               <w:noProof/>
-              <w:lang w:eastAsia="de-DE"/>
+              <w:lang w:val="en-US"/>
             </w:rPr>
             <mc:AlternateContent>
               <mc:Choice Requires="wps">
@@ -442,7 +441,6 @@
                                     <w:calendar w:val="gregorian"/>
                                   </w:date>
                                 </w:sdtPr>
-                                <w:sdtEndPr/>
                                 <w:sdtContent>
                                   <w:p>
                                     <w:pPr>
@@ -513,7 +511,7 @@
           <w:r>
             <w:rPr>
               <w:noProof/>
-              <w:lang w:eastAsia="de-DE"/>
+              <w:lang w:val="en-US"/>
             </w:rPr>
             <mc:AlternateContent>
               <mc:Choice Requires="wps">
@@ -592,7 +590,7 @@
       <w:r>
         <w:rPr>
           <w:noProof/>
-          <w:lang w:eastAsia="de-DE"/>
+          <w:lang w:val="en-US"/>
         </w:rPr>
         <w:drawing>
           <wp:anchor distT="0" distB="0" distL="114300" distR="114300" simplePos="0" relativeHeight="251598336" behindDoc="1" locked="0" layoutInCell="1" allowOverlap="1" wp14:anchorId="6BCB9524" wp14:editId="7C2569CE">
@@ -861,7 +859,15 @@
         <w:pStyle w:val="absatzlinks"/>
       </w:pPr>
       <w:r>
-        <w:t>Ausnahme: da oftmals das Brautpaar selbst planen und managen will, soll es möglich sein, die persönlichen Unterhaltungsbeiträge für die Hauptplaner zu verstecken. Hierfür soll es eine zweite Rolle geben, die lesenden Zugriff auf die grundlegenden Hochzeitsdaten hat (Zeiten, Datumsangaben, Orte, … ), ansonsten aber ausschließlich die Unterhaltungsbeiträge verwalten kann (Unterhaltungsmanager).</w:t>
+        <w:t xml:space="preserve">Ausnahme: da oftmals das Brautpaar selbst planen und managen will, soll es möglich sein, die persönlichen Unterhaltungsbeiträge für die Hauptplaner zu verstecken. Hierfür soll es eine zweite Rolle geben, die lesenden Zugriff auf die grundlegenden Hochzeitsdaten hat (Zeiten, Datumsangaben, Orte, </w:t>
+      </w:r>
+      <w:proofErr w:type="gramStart"/>
+      <w:r>
+        <w:t>… )</w:t>
+      </w:r>
+      <w:proofErr w:type="gramEnd"/>
+      <w:r>
+        <w:t>, ansonsten aber ausschließlich die Unterhaltungsbeiträge verwalten kann (Unterhaltungsmanager).</w:t>
       </w:r>
     </w:p>
     <w:p>
@@ -924,7 +930,15 @@
               <w:pStyle w:val="tabellel10"/>
             </w:pPr>
             <w:r>
-              <w:t xml:space="preserve">Eine Zugangsberechtigung soll mittels eines einfachen Loginvorgangs verifiziert werden. </w:t>
+              <w:t xml:space="preserve">Eine Zugangsberechtigung soll mittels eines einfachen </w:t>
+            </w:r>
+            <w:proofErr w:type="spellStart"/>
+            <w:r>
+              <w:t>Loginvorgangs</w:t>
+            </w:r>
+            <w:proofErr w:type="spellEnd"/>
+            <w:r>
+              <w:t xml:space="preserve"> verifiziert werden. </w:t>
             </w:r>
           </w:p>
           <w:p>
@@ -997,7 +1011,23 @@
               <w:pStyle w:val="tabellel10"/>
             </w:pPr>
             <w:r>
-              <w:t>Eine Hochzeitsveranstaltung fasst viele Einzelaktionen zusammen: angefangen von der standesamtlichen und kirchlichen Trauung, Buchung bzw. Reservierung von Veranstaltungsorten, Catering (Essen und Getränke getrennt verwaltbar) über Erstellung und/oder Druck von Einladungen, Tischkarten, diverse Besorgungen, Organisation und Buchung von Übernachtungen und dem Hochzeitsfahrzeug bis zur Organisation und Durchführung der Dekoration (in Standesamt, Kirche und Festsaal) uvm.</w:t>
+              <w:t xml:space="preserve">Eine Hochzeitsveranstaltung fasst viele Einzelaktionen zusammen: angefangen von der standesamtlichen und kirchlichen Trauung, Buchung bzw. Reservierung von Veranstaltungsorten, Catering (Essen und Getränke getrennt </w:t>
+            </w:r>
+            <w:proofErr w:type="spellStart"/>
+            <w:r>
+              <w:t>verwaltbar</w:t>
+            </w:r>
+            <w:proofErr w:type="spellEnd"/>
+            <w:r>
+              <w:t xml:space="preserve">) über Erstellung und/oder Druck von Einladungen, Tischkarten, diverse Besorgungen, Organisation und Buchung von Übernachtungen und dem Hochzeitsfahrzeug bis zur Organisation und Durchführung der Dekoration (in Standesamt, Kirche und Festsaal) </w:t>
+            </w:r>
+            <w:proofErr w:type="spellStart"/>
+            <w:r>
+              <w:t>uvm</w:t>
+            </w:r>
+            <w:proofErr w:type="spellEnd"/>
+            <w:r>
+              <w:t>.</w:t>
             </w:r>
           </w:p>
         </w:tc>
@@ -1133,7 +1163,15 @@
               <w:pStyle w:val="tabellel10"/>
             </w:pPr>
             <w:r>
-              <w:t xml:space="preserve">Die oben erwähnte Liste der Hilfsmittel soll auf einfache Weise erweiterbar und zuweisbar sein. Sie sollen für sämtliche Hochzeitsveranstaltungen im System verfügbar sein. </w:t>
+              <w:t xml:space="preserve">Die oben erwähnte Liste der Hilfsmittel soll auf einfache Weise erweiterbar und </w:t>
+            </w:r>
+            <w:proofErr w:type="spellStart"/>
+            <w:r>
+              <w:t>zuweisbar</w:t>
+            </w:r>
+            <w:proofErr w:type="spellEnd"/>
+            <w:r>
+              <w:t xml:space="preserve"> sein. Sie sollen für sämtliche Hochzeitsveranstaltungen im System verfügbar sein. </w:t>
             </w:r>
           </w:p>
         </w:tc>
@@ -1284,7 +1322,15 @@
               <w:pStyle w:val="tabellel10"/>
             </w:pPr>
             <w:r>
-              <w:t>Die Daten sollen sollen zentral verwaltet und in einer Datenbank abgespeichert werden.</w:t>
+              <w:t xml:space="preserve">Die Daten sollen </w:t>
+            </w:r>
+            <w:proofErr w:type="spellStart"/>
+            <w:r>
+              <w:t>sollen</w:t>
+            </w:r>
+            <w:proofErr w:type="spellEnd"/>
+            <w:r>
+              <w:t xml:space="preserve"> zentral verwaltet und in einer Datenbank abgespeichert werden.</w:t>
             </w:r>
           </w:p>
         </w:tc>
@@ -2047,7 +2093,15 @@
         <w:ind w:left="567" w:hanging="397"/>
       </w:pPr>
       <w:r>
-        <w:t xml:space="preserve">Es muss nicht dafür gesorgt werden, dass auf dieselben Daten der Datenbank nicht gleichzeitig zugegriffen werden kann, d.h. es ist kein Locking-Mechanismus erforderlich. </w:t>
+        <w:t xml:space="preserve">Es muss nicht dafür gesorgt werden, dass auf dieselben Daten der Datenbank nicht gleichzeitig zugegriffen werden kann, d.h. es ist kein </w:t>
+      </w:r>
+      <w:proofErr w:type="spellStart"/>
+      <w:r>
+        <w:t>Locking</w:t>
+      </w:r>
+      <w:proofErr w:type="spellEnd"/>
+      <w:r>
+        <w:t xml:space="preserve">-Mechanismus erforderlich. </w:t>
       </w:r>
     </w:p>
     <w:p>
@@ -2060,7 +2114,15 @@
         <w:ind w:left="567" w:hanging="397"/>
       </w:pPr>
       <w:r>
-        <w:t>Eine Protokollierfunktion ist für die Anwendung nicht erforderlich (in der Realität natürlich schon!).</w:t>
+        <w:t xml:space="preserve">Eine </w:t>
+      </w:r>
+      <w:proofErr w:type="spellStart"/>
+      <w:r>
+        <w:t>Protokollierfunktion</w:t>
+      </w:r>
+      <w:proofErr w:type="spellEnd"/>
+      <w:r>
+        <w:t xml:space="preserve"> ist für die Anwendung nicht erforderlich (in der Realität natürlich schon!).</w:t>
       </w:r>
     </w:p>
     <w:p>
@@ -2073,7 +2135,15 @@
         <w:ind w:left="567" w:hanging="397"/>
       </w:pPr>
       <w:r>
-        <w:t xml:space="preserve">Ein Loginvorgang und eine Benutzerverwaltung müssen in den Klassendiagrammen nicht modelliert und später auch nicht </w:t>
+        <w:t xml:space="preserve">Ein </w:t>
+      </w:r>
+      <w:proofErr w:type="spellStart"/>
+      <w:r>
+        <w:t>Loginvorgang</w:t>
+      </w:r>
+      <w:proofErr w:type="spellEnd"/>
+      <w:r>
+        <w:t xml:space="preserve"> und eine Benutzerverwaltung müssen in den Klassendiagrammen nicht modelliert und später auch nicht </w:t>
       </w:r>
       <w:r>
         <w:t>implementiert</w:t>
@@ -2924,13 +2994,29 @@
         <w:t>nur einmal vorko</w:t>
       </w:r>
       <w:r>
-        <w:t>mmen und besteht aus 32 Ziffern und enthält eine Instanznummer des Systems. Die</w:t>
+        <w:t xml:space="preserve">mmen und besteht aus 32 Ziffern und enthält eine </w:t>
+      </w:r>
+      <w:proofErr w:type="spellStart"/>
+      <w:r>
+        <w:t>Instanznummer</w:t>
+      </w:r>
+      <w:proofErr w:type="spellEnd"/>
+      <w:r>
+        <w:t xml:space="preserve"> des Systems. Die</w:t>
       </w:r>
       <w:r>
         <w:t xml:space="preserve"> 6-stellige</w:t>
       </w:r>
       <w:r>
-        <w:t xml:space="preserve"> Instanznummer des Systems wird bei der Installation der Software vergeben und ist pro System eindeutig.</w:t>
+        <w:t xml:space="preserve"> </w:t>
+      </w:r>
+      <w:proofErr w:type="spellStart"/>
+      <w:r>
+        <w:t>Instanznummer</w:t>
+      </w:r>
+      <w:proofErr w:type="spellEnd"/>
+      <w:r>
+        <w:t xml:space="preserve"> des Systems wird bei der Installation der Software vergeben und ist pro System eindeutig.</w:t>
       </w:r>
     </w:p>
     <w:p>
@@ -3504,7 +3590,15 @@
         <w:pStyle w:val="Frage"/>
       </w:pPr>
       <w:r>
-        <w:t>Es werden keine ID’s übergeben?</w:t>
+        <w:t xml:space="preserve">Es werden keine </w:t>
+      </w:r>
+      <w:proofErr w:type="spellStart"/>
+      <w:r>
+        <w:t>ID’s</w:t>
+      </w:r>
+      <w:proofErr w:type="spellEnd"/>
+      <w:r>
+        <w:t xml:space="preserve"> übergeben?</w:t>
       </w:r>
     </w:p>
     <w:p>
@@ -3512,7 +3606,15 @@
         <w:pStyle w:val="Antwort"/>
       </w:pPr>
       <w:r>
-        <w:t>Nein, es werden keine ID’s übergeben, da diese im alten System ein anderes Format besitzen.</w:t>
+        <w:t xml:space="preserve">Nein, es werden keine </w:t>
+      </w:r>
+      <w:proofErr w:type="spellStart"/>
+      <w:r>
+        <w:t>ID’s</w:t>
+      </w:r>
+      <w:proofErr w:type="spellEnd"/>
+      <w:r>
+        <w:t xml:space="preserve"> übergeben, da diese im alten System ein anderes Format besitzen.</w:t>
       </w:r>
     </w:p>
     <w:p>
@@ -4169,7 +4271,15 @@
         <w:pStyle w:val="absatzlinks"/>
       </w:pPr>
       <w:r>
-        <w:t>Ausnahme: da oftmals das Brautpaar selbst planen und managen will, soll es möglich sein, die persönlichen Unterhaltungsbeiträge für die Hauptplaner zu verstecken. Hierfür soll es eine zweite Rolle geben, die lesenden Zugriff auf die grundlegenden Hochzeitsdaten hat (Zeiten, Datumsangaben, Orte, … ), ansonsten aber ausschließlich die Unterhaltungsbeiträge verwalten kann (Unterhaltungsmanager).</w:t>
+        <w:t xml:space="preserve">Ausnahme: da oftmals das Brautpaar selbst planen und managen will, soll es möglich sein, die persönlichen Unterhaltungsbeiträge für die Hauptplaner zu verstecken. Hierfür soll es eine zweite Rolle geben, die lesenden Zugriff auf die grundlegenden Hochzeitsdaten hat (Zeiten, Datumsangaben, Orte, </w:t>
+      </w:r>
+      <w:proofErr w:type="gramStart"/>
+      <w:r>
+        <w:t>… )</w:t>
+      </w:r>
+      <w:proofErr w:type="gramEnd"/>
+      <w:r>
+        <w:t>, ansonsten aber ausschließlich die Unterhaltungsbeiträge verwalten kann (Unterhaltungsmanager).</w:t>
       </w:r>
     </w:p>
     <w:p>
@@ -4557,7 +4667,15 @@
               <w:pStyle w:val="tabellel10"/>
             </w:pPr>
             <w:r>
-              <w:t>Eine Zugangsberechtigung soll mittels eines einfachen Loginvorgangs verifiziert werden.</w:t>
+              <w:t xml:space="preserve">Eine Zugangsberechtigung soll mittels eines einfachen </w:t>
+            </w:r>
+            <w:proofErr w:type="spellStart"/>
+            <w:r>
+              <w:t>Loginvorgangs</w:t>
+            </w:r>
+            <w:proofErr w:type="spellEnd"/>
+            <w:r>
+              <w:t xml:space="preserve"> verifiziert werden.</w:t>
             </w:r>
           </w:p>
           <w:p>
@@ -4565,7 +4683,15 @@
               <w:pStyle w:val="Frage"/>
             </w:pPr>
             <w:r>
-              <w:t>Welche Logindaten werden benötigt?</w:t>
+              <w:t xml:space="preserve">Welche </w:t>
+            </w:r>
+            <w:proofErr w:type="spellStart"/>
+            <w:r>
+              <w:t>Logindaten</w:t>
+            </w:r>
+            <w:proofErr w:type="spellEnd"/>
+            <w:r>
+              <w:t xml:space="preserve"> werden benötigt?</w:t>
             </w:r>
           </w:p>
           <w:p>
@@ -4834,7 +4960,23 @@
               <w:pStyle w:val="tabellel10"/>
             </w:pPr>
             <w:r>
-              <w:t>Eine Hochzeitsveranstaltung fasst viele Einzelaktionen zusammen: angefangen von der standesamtlichen und kirchlichen Trauung, Buchung bzw. Reservierung von Veranstaltungsorten, Catering (Essen und Getränke getrennt verwaltbar) über Erstellung und/oder Druck von Einladungen, Tischkarten, diverse Besorgungen, Organisation und Buchung von Übernachtungen und dem Hochzeitsfahrzeug bis zur Organisation und Durchführung der Dekoration (in Standesamt, Kirche und Festsaal) uvm.</w:t>
+              <w:t xml:space="preserve">Eine Hochzeitsveranstaltung fasst viele Einzelaktionen zusammen: angefangen von der standesamtlichen und kirchlichen Trauung, Buchung bzw. Reservierung von Veranstaltungsorten, Catering (Essen und Getränke getrennt </w:t>
+            </w:r>
+            <w:proofErr w:type="spellStart"/>
+            <w:r>
+              <w:t>verwaltbar</w:t>
+            </w:r>
+            <w:proofErr w:type="spellEnd"/>
+            <w:r>
+              <w:t xml:space="preserve">) über Erstellung und/oder Druck von Einladungen, Tischkarten, diverse Besorgungen, Organisation und Buchung von Übernachtungen und dem Hochzeitsfahrzeug bis zur Organisation und Durchführung der Dekoration (in Standesamt, Kirche und Festsaal) </w:t>
+            </w:r>
+            <w:proofErr w:type="spellStart"/>
+            <w:r>
+              <w:t>uvm</w:t>
+            </w:r>
+            <w:proofErr w:type="spellEnd"/>
+            <w:r>
+              <w:t>.</w:t>
             </w:r>
           </w:p>
           <w:p>
@@ -5357,7 +5499,15 @@
               <w:pStyle w:val="Frage"/>
             </w:pPr>
             <w:r>
-              <w:t>Was verbirgt sich hinter „uvm“?</w:t>
+              <w:t>Was verbirgt sich hinter „</w:t>
+            </w:r>
+            <w:proofErr w:type="spellStart"/>
+            <w:r>
+              <w:t>uvm</w:t>
+            </w:r>
+            <w:proofErr w:type="spellEnd"/>
+            <w:r>
+              <w:t>“?</w:t>
             </w:r>
           </w:p>
           <w:p>
@@ -5455,7 +5605,15 @@
               <w:pStyle w:val="Antwort"/>
             </w:pPr>
             <w:r>
-              <w:t>Ein Zeitpunkt setzt sich zusammen aus einem Datum (Datumsformat: DD-MM-JJJJ) und einer Uhrzeit (Uhrzeitsformat: HH-MM, 24h Format).</w:t>
+              <w:t>Ein Zeitpunkt setzt sich zusammen aus einem Datum (Datumsformat: DD-MM-JJJJ) und einer Uhrzeit (</w:t>
+            </w:r>
+            <w:proofErr w:type="spellStart"/>
+            <w:r>
+              <w:t>Uhrzeitsformat</w:t>
+            </w:r>
+            <w:proofErr w:type="spellEnd"/>
+            <w:r>
+              <w:t>: HH-MM, 24h Format).</w:t>
             </w:r>
           </w:p>
           <w:p>
@@ -5561,7 +5719,15 @@
               <w:pStyle w:val="Antwort"/>
             </w:pPr>
             <w:r>
-              <w:t>Ja, der Benutzer soll eine Auswahl erhalten (Selektionsliste) an welche Personen die E-Mail versendet werden soll. Hierbei hat er ebenfalls die Möglichkeit alle zu deselektieren/selektieren, sodass er auch keine Mail versenden kann.</w:t>
+              <w:t xml:space="preserve">Ja, der Benutzer soll eine Auswahl erhalten (Selektionsliste) an welche Personen die E-Mail versendet werden soll. Hierbei hat er ebenfalls die Möglichkeit alle zu </w:t>
+            </w:r>
+            <w:proofErr w:type="spellStart"/>
+            <w:r>
+              <w:t>deselektieren</w:t>
+            </w:r>
+            <w:proofErr w:type="spellEnd"/>
+            <w:r>
+              <w:t>/selektieren, sodass er auch keine Mail versenden kann.</w:t>
             </w:r>
           </w:p>
           <w:p>
@@ -5927,7 +6093,15 @@
               <w:pStyle w:val="Antwort"/>
             </w:pPr>
             <w:r>
-              <w:t>Eine Lokalität soll folgende Zustände besitzen: geplant, reserviert, gebucht, stoniert.</w:t>
+              <w:t xml:space="preserve">Eine Lokalität soll folgende Zustände besitzen: geplant, reserviert, gebucht, </w:t>
+            </w:r>
+            <w:proofErr w:type="spellStart"/>
+            <w:r>
+              <w:t>stoniert</w:t>
+            </w:r>
+            <w:proofErr w:type="spellEnd"/>
+            <w:r>
+              <w:t>.</w:t>
             </w:r>
           </w:p>
           <w:p>
@@ -6551,7 +6725,15 @@
               <w:pStyle w:val="tabellel10"/>
             </w:pPr>
             <w:r>
-              <w:t xml:space="preserve">Die oben erwähnte Liste der Hilfsmittel soll auf einfache Weise erweiterbar und zuweisbar sein. Sie sollen für sämtliche Hochzeitsveranstaltungen im System verfügbar sein. </w:t>
+              <w:t xml:space="preserve">Die oben erwähnte Liste der Hilfsmittel soll auf einfache Weise erweiterbar und </w:t>
+            </w:r>
+            <w:proofErr w:type="spellStart"/>
+            <w:r>
+              <w:t>zuweisbar</w:t>
+            </w:r>
+            <w:proofErr w:type="spellEnd"/>
+            <w:r>
+              <w:t xml:space="preserve"> sein. Sie sollen für sämtliche Hochzeitsveranstaltungen im System verfügbar sein. </w:t>
             </w:r>
           </w:p>
           <w:p>
@@ -6877,7 +7059,15 @@
               <w:t xml:space="preserve"> Kosten berechnet werden und der Gesamtbetrag festgehalten werden. Danach sollen die geplanten/ geschätzten Kosten addiert werden und der Gesamtbetrag notiert. Und am Ende sollen die beiden Gesamtbeträge zusammen addiert werden und ergeben damit die Kosten der Hochzeit. </w:t>
             </w:r>
             <w:r>
-              <w:t>Hierbei wird für jede Aktivität alle drei Kennzahlen festgehalten und zusätzlich für die Hochzeit komplett.</w:t>
+              <w:t xml:space="preserve">Hierbei </w:t>
+            </w:r>
+            <w:proofErr w:type="gramStart"/>
+            <w:r>
+              <w:t>wird</w:t>
+            </w:r>
+            <w:proofErr w:type="gramEnd"/>
+            <w:r>
+              <w:t xml:space="preserve"> für jede Aktivität alle drei Kennzahlen festgehalten und zusätzlich für die Hochzeit komplett.</w:t>
             </w:r>
           </w:p>
           <w:p>
@@ -6968,15 +7158,36 @@
               <w:pStyle w:val="Frage"/>
             </w:pPr>
             <w:r>
-              <w:t>Welche Daten sollen zuweisbar sein?</w:t>
-            </w:r>
-          </w:p>
-          <w:p>
-            <w:pPr>
-              <w:pStyle w:val="Antwort"/>
-            </w:pPr>
-            <w:r>
-              <w:t>Zuweisbare Daten sind sämtliche Datensätze die im System als unabhängiger Datensatz gespeichert werden und frei mit anderen Datensätzen verknüpft werden können. Das sind zu einem Personen (welche nur im Hochzeitsprojekt selbst gespeichert werden), sowie Hilfsmittel, Essen, Getränke, sowie kommerzielle Caterer, welche für alle Hochzeitsprojekte zugänglich sind.</w:t>
+              <w:t xml:space="preserve">Welche Daten sollen </w:t>
+            </w:r>
+            <w:proofErr w:type="spellStart"/>
+            <w:r>
+              <w:t>zuweisbar</w:t>
+            </w:r>
+            <w:proofErr w:type="spellEnd"/>
+            <w:r>
+              <w:t xml:space="preserve"> sein?</w:t>
+            </w:r>
+          </w:p>
+          <w:p>
+            <w:pPr>
+              <w:pStyle w:val="Antwort"/>
+            </w:pPr>
+            <w:proofErr w:type="spellStart"/>
+            <w:r>
+              <w:t>Zuweisbare</w:t>
+            </w:r>
+            <w:proofErr w:type="spellEnd"/>
+            <w:r>
+              <w:t xml:space="preserve"> Daten sind sämtliche Datensätze die im System als unabhängiger Datensatz gespeichert werden und frei mit anderen Datensätzen verknüpft werden können. Das </w:t>
+            </w:r>
+            <w:proofErr w:type="gramStart"/>
+            <w:r>
+              <w:t>sind</w:t>
+            </w:r>
+            <w:proofErr w:type="gramEnd"/>
+            <w:r>
+              <w:t xml:space="preserve"> zu einem Personen (welche nur im Hochzeitsprojekt selbst gespeichert werden), sowie Hilfsmittel, Essen, Getränke, sowie kommerzielle Caterer, welche für alle Hochzeitsprojekte zugänglich sind.</w:t>
             </w:r>
           </w:p>
           <w:p>
@@ -7769,7 +7980,23 @@
               <w:pStyle w:val="Antwort"/>
             </w:pPr>
             <w:r>
-              <w:t>Daten werden automatisch 1 halbes Jahr nach Abschluss der letzten Aktivität archiviert. Sobald sich ein Nutzer in das System einloggt und archivierte Daten fordert, müssen diese erst dearchiviert werden.</w:t>
+              <w:t xml:space="preserve">Daten werden automatisch 1 halbes Jahr nach Abschluss der letzten Aktivität archiviert. Sobald sich ein Nutzer in das System einloggt und archivierte Daten </w:t>
+            </w:r>
+            <w:proofErr w:type="gramStart"/>
+            <w:r>
+              <w:t>fordert</w:t>
+            </w:r>
+            <w:proofErr w:type="gramEnd"/>
+            <w:r>
+              <w:t xml:space="preserve">, müssen diese erst </w:t>
+            </w:r>
+            <w:proofErr w:type="spellStart"/>
+            <w:r>
+              <w:t>dearchiviert</w:t>
+            </w:r>
+            <w:proofErr w:type="spellEnd"/>
+            <w:r>
+              <w:t xml:space="preserve"> werden.</w:t>
             </w:r>
           </w:p>
           <w:p>
@@ -8509,7 +8736,15 @@
         <w:ind w:left="567" w:hanging="397"/>
       </w:pPr>
       <w:r>
-        <w:t xml:space="preserve">Es muss nicht dafür gesorgt werden, dass auf dieselben Daten der Datenbank nicht gleichzeitig zugegriffen werden kann, d.h. es ist kein Locking-Mechanismus erforderlich. </w:t>
+        <w:t xml:space="preserve">Es muss nicht dafür gesorgt werden, dass auf dieselben Daten der Datenbank nicht gleichzeitig zugegriffen werden kann, d.h. es ist kein </w:t>
+      </w:r>
+      <w:proofErr w:type="spellStart"/>
+      <w:r>
+        <w:t>Locking</w:t>
+      </w:r>
+      <w:proofErr w:type="spellEnd"/>
+      <w:r>
+        <w:t xml:space="preserve">-Mechanismus erforderlich. </w:t>
       </w:r>
     </w:p>
     <w:p>
@@ -8522,7 +8757,15 @@
         <w:ind w:left="567" w:hanging="397"/>
       </w:pPr>
       <w:r>
-        <w:t>Eine Protokollierfunktion ist für die Anwendung nicht erforderlich (in der Realität natürlich schon!).</w:t>
+        <w:t xml:space="preserve">Eine </w:t>
+      </w:r>
+      <w:proofErr w:type="spellStart"/>
+      <w:r>
+        <w:t>Protokollierfunktion</w:t>
+      </w:r>
+      <w:proofErr w:type="spellEnd"/>
+      <w:r>
+        <w:t xml:space="preserve"> ist für die Anwendung nicht erforderlich (in der Realität natürlich schon!).</w:t>
       </w:r>
     </w:p>
     <w:p>
@@ -8535,7 +8778,15 @@
         <w:ind w:left="567" w:hanging="397"/>
       </w:pPr>
       <w:r>
-        <w:t xml:space="preserve">Ein Loginvorgang und eine Benutzerverwaltung müssen in den Klassendiagrammen nicht modelliert und später auch nicht </w:t>
+        <w:t xml:space="preserve">Ein </w:t>
+      </w:r>
+      <w:proofErr w:type="spellStart"/>
+      <w:r>
+        <w:t>Loginvorgang</w:t>
+      </w:r>
+      <w:proofErr w:type="spellEnd"/>
+      <w:r>
+        <w:t xml:space="preserve"> und eine Benutzerverwaltung müssen in den Klassendiagrammen nicht modelliert und später auch nicht </w:t>
       </w:r>
       <w:r>
         <w:t>implementiert</w:t>
@@ -8702,13 +8953,20 @@
     </w:p>
     <w:p>
       <w:pPr>
+        <w:pStyle w:val="Heading1"/>
         <w:rPr>
-          <w:rFonts w:ascii="Arial" w:eastAsia="Times New Roman" w:hAnsi="Arial" w:cs="Times New Roman"/>
-          <w:sz w:val="20"/>
-          <w:szCs w:val="20"/>
+          <w:rFonts w:eastAsia="Times New Roman"/>
           <w:lang w:eastAsia="de-DE"/>
         </w:rPr>
       </w:pPr>
+      <w:r>
+        <w:rPr>
+          <w:rFonts w:eastAsia="Times New Roman"/>
+          <w:lang w:eastAsia="de-DE"/>
+        </w:rPr>
+        <w:lastRenderedPageBreak/>
+        <w:t>Analyseklassendiagramm</w:t>
+      </w:r>
     </w:p>
     <w:p>
       <w:pPr>
@@ -8832,7 +9090,21 @@
         <w:rPr>
           <w:rFonts w:ascii="Calibri" w:hAnsi="Calibri" w:cs="Calibri"/>
         </w:rPr>
-        <w:t>Weitere Verbindungen sind Verpflegung und Hilfmittelplanung. Später folgen Informationen zu diesen Klassen, da einige weitere Klassen daran beteiligt sind.</w:t>
+        <w:t xml:space="preserve">Weitere Verbindungen sind Verpflegung und </w:t>
+      </w:r>
+      <w:proofErr w:type="spellStart"/>
+      <w:r>
+        <w:rPr>
+          <w:rFonts w:ascii="Calibri" w:hAnsi="Calibri" w:cs="Calibri"/>
+        </w:rPr>
+        <w:t>Hilfmittelplanung</w:t>
+      </w:r>
+      <w:proofErr w:type="spellEnd"/>
+      <w:r>
+        <w:rPr>
+          <w:rFonts w:ascii="Calibri" w:hAnsi="Calibri" w:cs="Calibri"/>
+        </w:rPr>
+        <w:t>. Später folgen Informationen zu diesen Klassen, da einige weitere Klassen daran beteiligt sind.</w:t>
       </w:r>
     </w:p>
     <w:p>
@@ -8916,11 +9188,192 @@
         <w:rPr>
           <w:rFonts w:ascii="Calibri" w:hAnsi="Calibri" w:cs="Calibri"/>
         </w:rPr>
-        <w:t>--Continue</w:t>
+        <w:t>--</w:t>
+      </w:r>
+      <w:proofErr w:type="spellStart"/>
+      <w:r>
+        <w:rPr>
+          <w:rFonts w:ascii="Calibri" w:hAnsi="Calibri" w:cs="Calibri"/>
+        </w:rPr>
+        <w:t>Continue</w:t>
+      </w:r>
+      <w:proofErr w:type="spellEnd"/>
+    </w:p>
+    <w:p>
+      <w:pPr>
+        <w:rPr>
+          <w:rFonts w:ascii="Calibri" w:hAnsi="Calibri" w:cs="Calibri"/>
+        </w:rPr>
+      </w:pPr>
+      <w:r>
+        <w:rPr>
+          <w:rFonts w:ascii="Calibri" w:hAnsi="Calibri" w:cs="Calibri"/>
+        </w:rPr>
+        <w:br w:type="page"/>
+      </w:r>
+    </w:p>
+    <w:p>
+      <w:pPr>
+        <w:pStyle w:val="Heading1"/>
+      </w:pPr>
+      <w:proofErr w:type="spellStart"/>
+      <w:r>
+        <w:lastRenderedPageBreak/>
+        <w:t>Use</w:t>
+      </w:r>
+      <w:proofErr w:type="spellEnd"/>
+      <w:r>
+        <w:t>-Case-Diagramm</w:t>
+      </w:r>
+    </w:p>
+    <w:p>
+      <w:pPr>
+        <w:pStyle w:val="Praxisbericht"/>
+      </w:pPr>
+    </w:p>
+    <w:p>
+      <w:pPr>
+        <w:pStyle w:val="Praxisbericht"/>
+      </w:pPr>
+      <w:r>
+        <w:t xml:space="preserve">Die folgende </w:t>
+      </w:r>
+      <w:proofErr w:type="spellStart"/>
+      <w:r>
+        <w:t>Use</w:t>
+      </w:r>
+      <w:proofErr w:type="spellEnd"/>
+      <w:r>
+        <w:t xml:space="preserve">-Case-Analyse visualisiert den kompletten Funktionsumfang der Hochzeitsplanungssoftware. Dabei werden </w:t>
+      </w:r>
+      <w:r>
+        <w:t>alle Anwendungsfälle der Software und deren Zusammenhänge in unterschiedlichen Diagrammen übersichtlich dargestellt und mit den Akteuren der Hochzeitsverwaltungssoftware in Beziehung gesetzt. Zusätzlich werden die Besonderheiten aller Anwendungsfälle näher erläutert.</w:t>
+      </w:r>
+    </w:p>
+    <w:p>
+      <w:pPr>
+        <w:pStyle w:val="Heading2"/>
+      </w:pPr>
+      <w:r>
+        <w:t>Kompaktansicht der gesamten Anwendung</w:t>
+      </w:r>
+    </w:p>
+    <w:p/>
+    <w:p>
+      <w:pPr>
+        <w:pStyle w:val="Praxisbericht"/>
+      </w:pPr>
+      <w:r>
+        <w:t xml:space="preserve">Die Hochzeitsverwaltungssoftware besitzt insgesamt </w:t>
+      </w:r>
+      <w:r>
+        <w:t>vier</w:t>
+      </w:r>
+      <w:r>
+        <w:t xml:space="preserve"> unterschiedliche Rollen. Diese werden im Folgenden betitelt und näher erläutert.</w:t>
+      </w:r>
+    </w:p>
+    <w:p>
+      <w:pPr>
+        <w:pStyle w:val="Heading3"/>
+      </w:pPr>
+      <w:r>
+        <w:t>Standard-Nutzer (Pseudorolle)</w:t>
+      </w:r>
+    </w:p>
+    <w:p/>
+    <w:p>
+      <w:pPr>
+        <w:pStyle w:val="Praxisbericht"/>
+      </w:pPr>
+      <w:r>
+        <w:t xml:space="preserve">Die Hochzeitsverwaltungssoftware besitzt einen Standard-Nutzer, </w:t>
+      </w:r>
+      <w:r>
+        <w:t xml:space="preserve">welcher den Basisakteur jedes Anwenders repräsentiert. Diese umfasst Funktionen, welche durch jeden anderen Nutzer ebenfalls ausgeführt werden kann. Diese sind zum Beispiel sämtliche Standardaktionen, die das Anzeigen, Bearbeiten und Löschen von Aktivitäten umfassen. In der Regel wird einem Endnutzer jedoch nie diese Nutzerrolle zugewiesen. Daher wird sie ebenfalls als Pseudorolle betitelt. </w:t>
+      </w:r>
+      <w:r>
+        <w:t xml:space="preserve"> </w:t>
+      </w:r>
+    </w:p>
+    <w:p>
+      <w:pPr>
+        <w:pStyle w:val="Heading3"/>
+      </w:pPr>
+      <w:r>
+        <w:t>Hochzeitsmanager</w:t>
+      </w:r>
+    </w:p>
+    <w:p/>
+    <w:p>
+      <w:pPr>
+        <w:pStyle w:val="Praxisbericht"/>
+      </w:pPr>
+      <w:r>
+        <w:t>Der Hochzeitsmanager spiegelt die Nutzerrolle der Person wider, die die gesamte Hochzeit organisiert. Dies kann zu einem das Brautpaar sein, oder eine dritte, durch das Brautpaar beauftragte Person. Weiterhin kann die Rolle des Hochzeitsmanager ebenfalls von mehreren Benutzern genutzt werden. Somit ist gewährleistet, dass der Bräutigam, sowie die Braut einen eigenen Zugang zum System besitzen und sie sich zusätzlich durch eine dritte Person beraten lassen können. Der Hochzeitsmanager besitzt in dem eigenen Hochzeitsprojekt, welches für ihn erstellt wurde administrative Rechte und kann daher sämtliche Funktionalitäten frei bedienen. Darunter fallen Aktionen wie das Bearbeiten un</w:t>
+      </w:r>
+      <w:r>
+        <w:t xml:space="preserve">d Löschen von Projektstammdaten und Aktivitäten, sowie </w:t>
+      </w:r>
+      <w:r>
+        <w:t>der Im- und Export von Daten</w:t>
+      </w:r>
+      <w:r>
+        <w:t>.</w:t>
+      </w:r>
+    </w:p>
+    <w:p>
+      <w:pPr>
+        <w:pStyle w:val="Praxisbericht"/>
+      </w:pPr>
+    </w:p>
+    <w:p>
+      <w:pPr>
+        <w:pStyle w:val="Praxisbericht"/>
+      </w:pPr>
+    </w:p>
+    <w:p>
+      <w:pPr>
+        <w:pStyle w:val="Heading3"/>
+      </w:pPr>
+      <w:r>
+        <w:lastRenderedPageBreak/>
+        <w:t>Unterhaltungsmanager</w:t>
+      </w:r>
+    </w:p>
+    <w:p/>
+    <w:p>
+      <w:pPr>
+        <w:pStyle w:val="Praxisbericht"/>
+      </w:pPr>
+      <w:r>
+        <w:t>Der Unterhaltungsmanager umfasst sämtliche Funktionen, die sich um die Organisation von Aktivitäten handeln. Dazu gehört beispielsweise das Anzeigen, Bearbeiten und Löschen von Unterhaltungsaktivitäten, sowie deren Abhängigen Entitäten. Abhängige Entitäten sind Datenobjekte, die unmittelbar mit der aktuellen Aktivität verknüpft sind, wie zum Beispiel das Catering, Teilnehmer oder auch Hilfsmittel. Der Unterhaltungsmanager kann jedoch keine Funktionen bedienen, die auf Stammdaten der Anwendung zugreifen. Diese umfassen die Bearbeitung von der standesamtlichen und kirchlichen Trauung, Benutzerdaten und Autorisierungen, sowie das Im- oder Exportieren von Datensätzen. Diese Funktionen obliegen der Nutzerrolle Hochzeitsmanager. Dennoch bietet die Nutzerrolle Unterhaltungsmanager eine Funktion, auf die der Hochzeitsmanager keinen Zugriff hat. Durch die Aktion „Aktivität verstecken“ kann eine Aktivität, sowie deren abhängigen Entitäten für die Hochzeitsmanager versteckt werden. Dies ermöglicht das geheime Anlegen von Unterhaltungsbeiträgen (siehe 1.2.3).</w:t>
+      </w:r>
+    </w:p>
+    <w:p>
+      <w:pPr>
+        <w:pStyle w:val="Heading3"/>
+      </w:pPr>
+      <w:r>
+        <w:t>Administrator</w:t>
+      </w:r>
+    </w:p>
+    <w:p/>
+    <w:p>
+      <w:pPr>
+        <w:pStyle w:val="Praxisbericht"/>
+      </w:pPr>
+      <w:r>
+        <w:t>Als letztes gibt es die Nutzerrolle des Administrators der sämtliche Zugriffsrechte projektübergreifend hat. Dies bedeutet, dass er in allen Projekten lesenden und schreibenden Zugriff hat</w:t>
+      </w:r>
+      <w:r>
+        <w:t>, sowie für die Verwaltung der zentralen Datenbank, sowie aller Nutzer verantwortlich ist. Besondere Aktionen des Administrators bilden die Datensicherung, sowie die Benutzerverwaltung.</w:t>
       </w:r>
       <w:bookmarkStart w:id="0" w:name="_GoBack"/>
       <w:bookmarkEnd w:id="0"/>
     </w:p>
+    <w:p/>
+    <w:p/>
     <w:sectPr>
       <w:headerReference w:type="even" r:id="rId10"/>
       <w:headerReference w:type="default" r:id="rId11"/>
@@ -9012,7 +9465,7 @@
           <w:rPr>
             <w:noProof/>
           </w:rPr>
-          <w:t>27</w:t>
+          <w:t>29</w:t>
         </w:r>
         <w:r>
           <w:rPr>
@@ -9088,7 +9541,7 @@
     <w:r>
       <w:rPr>
         <w:noProof/>
-        <w:lang w:eastAsia="de-DE"/>
+        <w:lang w:val="en-US"/>
       </w:rPr>
       <w:drawing>
         <wp:anchor distT="0" distB="0" distL="114300" distR="114300" simplePos="0" relativeHeight="251659264" behindDoc="1" locked="0" layoutInCell="1" allowOverlap="1" wp14:anchorId="1AA2E3CD" wp14:editId="760A01BE">
@@ -9164,7 +9617,7 @@
     <w:r>
       <w:rPr>
         <w:noProof/>
-        <w:lang w:eastAsia="de-DE"/>
+        <w:lang w:val="en-US"/>
       </w:rPr>
       <mc:AlternateContent>
         <mc:Choice Requires="wps">
@@ -12363,6 +12816,7 @@
     <w:rsid w:val="00B16550"/>
     <w:rsid w:val="00B173C5"/>
     <w:rsid w:val="00B87F9E"/>
+    <w:rsid w:val="00BD55D2"/>
     <w:rsid w:val="00C32C8E"/>
     <w:rsid w:val="00C40DCC"/>
     <w:rsid w:val="00CB0E50"/>
@@ -13237,7 +13691,7 @@
 </file>
 
 <file path=customXml/itemProps2.xml><?xml version="1.0" encoding="utf-8"?>
-<ds:datastoreItem xmlns:ds="http://schemas.openxmlformats.org/officeDocument/2006/customXml" ds:itemID="{1E2D2317-F9E0-4C0A-A484-C6027475D801}">
+<ds:datastoreItem xmlns:ds="http://schemas.openxmlformats.org/officeDocument/2006/customXml" ds:itemID="{F91B3CCB-2F98-4C37-93F8-EAB6E32997B3}">
   <ds:schemaRefs>
     <ds:schemaRef ds:uri="http://schemas.openxmlformats.org/officeDocument/2006/bibliography"/>
   </ds:schemaRefs>

</xml_diff>

<commit_message>
EDIT: Analdiagram, Beschreibung, Usecase und RDB Mapping
</commit_message>
<xml_diff>
--- a/Programmentwurf Markovic Fellhauer (5).docx
+++ b/Programmentwurf Markovic Fellhauer (5).docx
@@ -94,7 +94,7 @@
                 <w:color w:val="000000" w:themeColor="text1"/>
                 <w:sz w:val="24"/>
                 <w:szCs w:val="28"/>
-                <w:lang w:eastAsia="de-DE"/>
+                <w:lang w:val="en-US"/>
               </w:rPr>
               <mc:AlternateContent>
                 <mc:Choice Requires="wps">
@@ -289,7 +289,7 @@
       <w:r>
         <w:rPr>
           <w:noProof/>
-          <w:lang w:eastAsia="de-DE"/>
+          <w:lang w:val="en-US"/>
         </w:rPr>
         <mc:AlternateContent>
           <mc:Choice Requires="wps">
@@ -384,7 +384,7 @@
           <w:r>
             <w:rPr>
               <w:noProof/>
-              <w:lang w:eastAsia="de-DE"/>
+              <w:lang w:val="en-US"/>
             </w:rPr>
             <mc:AlternateContent>
               <mc:Choice Requires="wps">
@@ -511,7 +511,7 @@
           <w:r>
             <w:rPr>
               <w:noProof/>
-              <w:lang w:eastAsia="de-DE"/>
+              <w:lang w:val="en-US"/>
             </w:rPr>
             <mc:AlternateContent>
               <mc:Choice Requires="wps">
@@ -590,7 +590,7 @@
       <w:r>
         <w:rPr>
           <w:noProof/>
-          <w:lang w:eastAsia="de-DE"/>
+          <w:lang w:val="en-US"/>
         </w:rPr>
         <w:drawing>
           <wp:anchor distT="0" distB="0" distL="114300" distR="114300" simplePos="0" relativeHeight="251598336" behindDoc="1" locked="0" layoutInCell="1" allowOverlap="1" wp14:anchorId="6BCB9524" wp14:editId="7C2569CE">
@@ -8730,15 +8730,6 @@
         </w:tc>
       </w:tr>
     </w:tbl>
-    <w:p>
-      <w:pPr>
-        <w:pStyle w:val="Heading1"/>
-        <w:numPr>
-          <w:ilvl w:val="0"/>
-          <w:numId w:val="0"/>
-        </w:numPr>
-      </w:pPr>
-    </w:p>
     <w:p/>
     <w:p>
       <w:pPr>
@@ -9087,7 +9078,7 @@
         <w:rPr>
           <w:rFonts w:ascii="Calibri" w:hAnsi="Calibri" w:cs="Calibri"/>
           <w:noProof/>
-          <w:lang w:eastAsia="de-DE"/>
+          <w:lang w:val="en-US"/>
         </w:rPr>
         <w:drawing>
           <wp:anchor distT="0" distB="0" distL="114300" distR="114300" simplePos="0" relativeHeight="251658240" behindDoc="1" locked="0" layoutInCell="1" allowOverlap="1" wp14:anchorId="3D613BB4" wp14:editId="563C3677">
@@ -10785,7 +10776,7 @@
               <w:rPr>
                 <w:lang w:eastAsia="ja-JP"/>
               </w:rPr>
-              <w:t>Mengenart</w:t>
+              <w:t>Menge</w:t>
             </w:r>
           </w:p>
         </w:tc>
@@ -10806,7 +10797,7 @@
               <w:rPr>
                 <w:lang w:eastAsia="ja-JP"/>
               </w:rPr>
-              <w:t>Menge</w:t>
+              <w:t>Stückanzahl</w:t>
             </w:r>
           </w:p>
         </w:tc>
@@ -11414,12 +11405,7 @@
         <w:jc w:val="both"/>
       </w:pPr>
       <w:r>
-        <w:t>Rollen werden verwendet, wenn eine Klasse in Bezug auf eine andere Klasse unterschiedliche Rollen einnehmen kann. Dies kann zur gleichen Zeit passieren. Bei uns gehört dies zu den am Häufigsten verwendeten Analysemustern. Zum Beispiel wurde dies bei der standesamtlichen Trauung verwendet. Zu der standesamtlichen Trauung gehören mehrere Personen. Jede dieser Personen hat eine andere Rolle. In unserem Fall sind das die Braut, der Bräutigam und die trauende Person. Es können auch optional noch Teilnehmer als P</w:t>
-      </w:r>
-      <w:bookmarkStart w:id="1" w:name="_GoBack"/>
-      <w:bookmarkEnd w:id="1"/>
-      <w:r>
-        <w:t xml:space="preserve">ersonen hinzugefügt werden. </w:t>
+        <w:t xml:space="preserve">Rollen werden verwendet, wenn eine Klasse in Bezug auf eine andere Klasse unterschiedliche Rollen einnehmen kann. Dies kann zur gleichen Zeit passieren. Bei uns gehört dies zu den am Häufigsten verwendeten Analysemustern. Zum Beispiel wurde dies bei der standesamtlichen Trauung verwendet. Zu der standesamtlichen Trauung gehören mehrere Personen. Jede dieser Personen hat eine andere Rolle. In unserem Fall sind das die Braut, der Bräutigam und die trauende Person. Es können auch optional noch Teilnehmer als Personen hinzugefügt werden. </w:t>
       </w:r>
     </w:p>
     <w:p>
@@ -11703,140 +11689,140 @@
           <w:lang w:val="de-DE"/>
         </w:rPr>
       </w:pPr>
-      <w:bookmarkStart w:id="2" w:name="_Ref458675160"/>
+      <w:bookmarkStart w:id="1" w:name="_Ref458675160"/>
       <w:r>
         <w:rPr>
           <w:lang w:val="de-DE"/>
         </w:rPr>
         <w:t>Aktivität anzeigen</w:t>
       </w:r>
+      <w:bookmarkEnd w:id="1"/>
+    </w:p>
+    <w:p>
+      <w:pPr>
+        <w:pStyle w:val="Praxisbericht"/>
+      </w:pPr>
+      <w:r>
+        <w:t>Dieser Anwendungsfall dient der Visualisierung von einzelnen Aktivitätsdaten für den Nutzer. Hierbei kann sich der Nutzer detaillierte Informationen zu einer ausgewählten Aktivität anzeigen lassen.</w:t>
+      </w:r>
+    </w:p>
+    <w:p>
+      <w:pPr>
+        <w:pStyle w:val="Subtitle"/>
+        <w:rPr>
+          <w:lang w:val="de-DE"/>
+        </w:rPr>
+      </w:pPr>
+      <w:r>
+        <w:rPr>
+          <w:lang w:val="de-DE"/>
+        </w:rPr>
+        <w:t>Aktivitäten anzeigen</w:t>
+      </w:r>
+    </w:p>
+    <w:p>
+      <w:pPr>
+        <w:pStyle w:val="Praxisbericht"/>
+      </w:pPr>
+      <w:r>
+        <w:t>Zeigt eine Liste oder einen Kalender, je nach präferierter Darstellungsform für den Nutzer an. Darin findet sich eine Sammlung von einzelnen Aktivitäten, die sortiert vorliegen. Hierbei werden nur wichtige Stammdaten einzelner Aktivitäten angezeigt. Bei der Auswahl einer Aktivität, tritt unmittelbar der Use-Case Aktivität anzeigen (</w:t>
+      </w:r>
+      <w:r>
+        <w:fldChar w:fldCharType="begin"/>
+      </w:r>
+      <w:r>
+        <w:instrText xml:space="preserve"> REF _Ref458675160 \r \h </w:instrText>
+      </w:r>
+      <w:r>
+        <w:fldChar w:fldCharType="separate"/>
+      </w:r>
+      <w:r>
+        <w:t>3.2.3</w:t>
+      </w:r>
+      <w:r>
+        <w:fldChar w:fldCharType="end"/>
+      </w:r>
+      <w:r>
+        <w:t>) in Kraft.</w:t>
+      </w:r>
+    </w:p>
+    <w:p>
+      <w:pPr>
+        <w:pStyle w:val="Subtitle"/>
+        <w:rPr>
+          <w:lang w:val="de-DE"/>
+        </w:rPr>
+      </w:pPr>
+      <w:r>
+        <w:rPr>
+          <w:lang w:val="de-DE"/>
+        </w:rPr>
+        <w:t>Aktivität bearbeiten</w:t>
+      </w:r>
+    </w:p>
+    <w:p>
+      <w:pPr>
+        <w:pStyle w:val="Praxisbericht"/>
+      </w:pPr>
+      <w:r>
+        <w:t>Dieser Use-Case beschäftigt sich mit der Bearbeitung einer Aktivität. Hierdurch hat der Nutzer die Möglichkeit Änderungen innerhalb einer Aktivität vorzunehmen. Dies wird durch die Anzeige einer Formularseite ermöglicht. Für diesen Use-Case wird zusätzlich ein detailliertes Diagramm (</w:t>
+      </w:r>
+      <w:r>
+        <w:fldChar w:fldCharType="begin"/>
+      </w:r>
+      <w:r>
+        <w:instrText xml:space="preserve"> REF _Ref458675456 \r \h </w:instrText>
+      </w:r>
+      <w:r>
+        <w:fldChar w:fldCharType="separate"/>
+      </w:r>
+      <w:r>
+        <w:t>3.3</w:t>
+      </w:r>
+      <w:r>
+        <w:fldChar w:fldCharType="end"/>
+      </w:r>
+      <w:r>
+        <w:t>) zur Verfügung gestellt.</w:t>
+      </w:r>
+    </w:p>
+    <w:p>
+      <w:pPr>
+        <w:pStyle w:val="Subtitle"/>
+        <w:rPr>
+          <w:lang w:val="de-DE"/>
+        </w:rPr>
+      </w:pPr>
+      <w:r>
+        <w:rPr>
+          <w:lang w:val="de-DE"/>
+        </w:rPr>
+        <w:t>Aktivität anlegen</w:t>
+      </w:r>
+    </w:p>
+    <w:p>
+      <w:pPr>
+        <w:pStyle w:val="Praxisbericht"/>
+      </w:pPr>
+      <w:r>
+        <w:t>Korrespondierendes Äquivalent zu Aktivität bearbeiten. Hierbei sind lediglich sämtliche Formularfelder mit initialen Startwerten befüllt. Weiterhin wird in diesem Anwendungsfall eine neue Aktivität erstellt.</w:t>
+      </w:r>
+    </w:p>
+    <w:p>
+      <w:pPr>
+        <w:pStyle w:val="Subtitle"/>
+        <w:rPr>
+          <w:lang w:val="de-DE"/>
+        </w:rPr>
+      </w:pPr>
+      <w:bookmarkStart w:id="2" w:name="_Ref458675788"/>
+      <w:r>
+        <w:rPr>
+          <w:lang w:val="de-DE"/>
+        </w:rPr>
+        <w:t>Unterobjekt anzeigen</w:t>
+      </w:r>
       <w:bookmarkEnd w:id="2"/>
-    </w:p>
-    <w:p>
-      <w:pPr>
-        <w:pStyle w:val="Praxisbericht"/>
-      </w:pPr>
-      <w:r>
-        <w:t>Dieser Anwendungsfall dient der Visualisierung von einzelnen Aktivitätsdaten für den Nutzer. Hierbei kann sich der Nutzer detaillierte Informationen zu einer ausgewählten Aktivität anzeigen lassen.</w:t>
-      </w:r>
-    </w:p>
-    <w:p>
-      <w:pPr>
-        <w:pStyle w:val="Subtitle"/>
-        <w:rPr>
-          <w:lang w:val="de-DE"/>
-        </w:rPr>
-      </w:pPr>
-      <w:r>
-        <w:rPr>
-          <w:lang w:val="de-DE"/>
-        </w:rPr>
-        <w:t>Aktivitäten anzeigen</w:t>
-      </w:r>
-    </w:p>
-    <w:p>
-      <w:pPr>
-        <w:pStyle w:val="Praxisbericht"/>
-      </w:pPr>
-      <w:r>
-        <w:t>Zeigt eine Liste oder einen Kalender, je nach präferierter Darstellungsform für den Nutzer an. Darin findet sich eine Sammlung von einzelnen Aktivitäten, die sortiert vorliegen. Hierbei werden nur wichtige Stammdaten einzelner Aktivitäten angezeigt. Bei der Auswahl einer Aktivität, tritt unmittelbar der Use-Case Aktivität anzeigen (</w:t>
-      </w:r>
-      <w:r>
-        <w:fldChar w:fldCharType="begin"/>
-      </w:r>
-      <w:r>
-        <w:instrText xml:space="preserve"> REF _Ref458675160 \r \h </w:instrText>
-      </w:r>
-      <w:r>
-        <w:fldChar w:fldCharType="separate"/>
-      </w:r>
-      <w:r>
-        <w:t>3.2.3</w:t>
-      </w:r>
-      <w:r>
-        <w:fldChar w:fldCharType="end"/>
-      </w:r>
-      <w:r>
-        <w:t>) in Kraft.</w:t>
-      </w:r>
-    </w:p>
-    <w:p>
-      <w:pPr>
-        <w:pStyle w:val="Subtitle"/>
-        <w:rPr>
-          <w:lang w:val="de-DE"/>
-        </w:rPr>
-      </w:pPr>
-      <w:r>
-        <w:rPr>
-          <w:lang w:val="de-DE"/>
-        </w:rPr>
-        <w:t>Aktivität bearbeiten</w:t>
-      </w:r>
-    </w:p>
-    <w:p>
-      <w:pPr>
-        <w:pStyle w:val="Praxisbericht"/>
-      </w:pPr>
-      <w:r>
-        <w:t>Dieser Use-Case beschäftigt sich mit der Bearbeitung einer Aktivität. Hierdurch hat der Nutzer die Möglichkeit Änderungen innerhalb einer Aktivität vorzunehmen. Dies wird durch die Anzeige einer Formularseite ermöglicht. Für diesen Use-Case wird zusätzlich ein detailliertes Diagramm (</w:t>
-      </w:r>
-      <w:r>
-        <w:fldChar w:fldCharType="begin"/>
-      </w:r>
-      <w:r>
-        <w:instrText xml:space="preserve"> REF _Ref458675456 \r \h </w:instrText>
-      </w:r>
-      <w:r>
-        <w:fldChar w:fldCharType="separate"/>
-      </w:r>
-      <w:r>
-        <w:t>3.3</w:t>
-      </w:r>
-      <w:r>
-        <w:fldChar w:fldCharType="end"/>
-      </w:r>
-      <w:r>
-        <w:t>) zur Verfügung gestellt.</w:t>
-      </w:r>
-    </w:p>
-    <w:p>
-      <w:pPr>
-        <w:pStyle w:val="Subtitle"/>
-        <w:rPr>
-          <w:lang w:val="de-DE"/>
-        </w:rPr>
-      </w:pPr>
-      <w:r>
-        <w:rPr>
-          <w:lang w:val="de-DE"/>
-        </w:rPr>
-        <w:t>Aktivität anlegen</w:t>
-      </w:r>
-    </w:p>
-    <w:p>
-      <w:pPr>
-        <w:pStyle w:val="Praxisbericht"/>
-      </w:pPr>
-      <w:r>
-        <w:t>Korrespondierendes Äquivalent zu Aktivität bearbeiten. Hierbei sind lediglich sämtliche Formularfelder mit initialen Startwerten befüllt. Weiterhin wird in diesem Anwendungsfall eine neue Aktivität erstellt.</w:t>
-      </w:r>
-    </w:p>
-    <w:p>
-      <w:pPr>
-        <w:pStyle w:val="Subtitle"/>
-        <w:rPr>
-          <w:lang w:val="de-DE"/>
-        </w:rPr>
-      </w:pPr>
-      <w:bookmarkStart w:id="3" w:name="_Ref458675788"/>
-      <w:r>
-        <w:rPr>
-          <w:lang w:val="de-DE"/>
-        </w:rPr>
-        <w:t>Unterobjekt anzeigen</w:t>
-      </w:r>
-      <w:bookmarkEnd w:id="3"/>
     </w:p>
     <w:p>
       <w:pPr>
@@ -12171,7 +12157,7 @@
           <w:lang w:val="de-DE"/>
         </w:rPr>
       </w:pPr>
-      <w:bookmarkStart w:id="4" w:name="_Ref458677580"/>
+      <w:bookmarkStart w:id="3" w:name="_Ref458677580"/>
       <w:r>
         <w:rPr>
           <w:lang w:val="de-DE"/>
@@ -12179,6 +12165,129 @@
         <w:lastRenderedPageBreak/>
         <w:t>Daten importieren</w:t>
       </w:r>
+      <w:bookmarkEnd w:id="3"/>
+    </w:p>
+    <w:p>
+      <w:pPr>
+        <w:pStyle w:val="Praxisbericht"/>
+      </w:pPr>
+      <w:r>
+        <w:t>Daten sollen durch den Hochzeitsmanager oder durch einen Administrator in das bestehende Hochzeitsprojekt importiert werden. Der Anwendungsfall ermöglicht den Import.</w:t>
+      </w:r>
+    </w:p>
+    <w:p>
+      <w:pPr>
+        <w:pStyle w:val="Subtitle"/>
+        <w:rPr>
+          <w:lang w:val="de-DE"/>
+        </w:rPr>
+      </w:pPr>
+      <w:r>
+        <w:rPr>
+          <w:lang w:val="de-DE"/>
+        </w:rPr>
+        <w:t>Daten exportieren</w:t>
+      </w:r>
+    </w:p>
+    <w:p>
+      <w:pPr>
+        <w:pStyle w:val="Praxisbericht"/>
+      </w:pPr>
+      <w:r>
+        <w:t>Korrespondierendes Komplement zum Anwendungsfall Daten importieren (</w:t>
+      </w:r>
+      <w:r>
+        <w:fldChar w:fldCharType="begin"/>
+      </w:r>
+      <w:r>
+        <w:instrText xml:space="preserve"> REF _Ref458677580 \r \h </w:instrText>
+      </w:r>
+      <w:r>
+        <w:fldChar w:fldCharType="separate"/>
+      </w:r>
+      <w:r>
+        <w:t>3.2.6</w:t>
+      </w:r>
+      <w:r>
+        <w:fldChar w:fldCharType="end"/>
+      </w:r>
+      <w:r>
+        <w:t>).</w:t>
+      </w:r>
+    </w:p>
+    <w:p>
+      <w:pPr>
+        <w:pStyle w:val="Subtitle"/>
+        <w:rPr>
+          <w:lang w:val="de-DE"/>
+        </w:rPr>
+      </w:pPr>
+      <w:r>
+        <w:rPr>
+          <w:lang w:val="de-DE"/>
+        </w:rPr>
+        <w:t>Rollen verwalten</w:t>
+      </w:r>
+    </w:p>
+    <w:p>
+      <w:pPr>
+        <w:pStyle w:val="Praxisbericht"/>
+      </w:pPr>
+      <w:r>
+        <w:t xml:space="preserve">Der Anwendungsfall ermöglicht es dem Nutzer mit der Rolle Hochzeitsmanager anderen Nutzern spezielle Rollen zu verteilen. Diese können Unterhaltungsmanager oder ebenfalls Hochzeitsmanager sein. Der Administrator hat ebenfalls die Möglichkeit sämtliche Rollen an Nutzer zu vergeben. Die eigene mit eingeschlossen. </w:t>
+      </w:r>
+    </w:p>
+    <w:p>
+      <w:pPr>
+        <w:pStyle w:val="Subtitle"/>
+        <w:rPr>
+          <w:lang w:val="de-DE"/>
+        </w:rPr>
+      </w:pPr>
+      <w:r>
+        <w:rPr>
+          <w:lang w:val="de-DE"/>
+        </w:rPr>
+        <w:t>Nutzer pflegen</w:t>
+      </w:r>
+    </w:p>
+    <w:p>
+      <w:pPr>
+        <w:pStyle w:val="Praxisbericht"/>
+      </w:pPr>
+      <w:r>
+        <w:t>Sämtliche Nutzer innerhalb eines Systems müssen durch eine bestimmte Person gepflegt werden. Dies übernimmt die Rolle Administrator in diesem Anwendungsfall. Hierbei werden weitere Anwendungsfälle abgedeckt, wie beispielsweise da</w:t>
+      </w:r>
+      <w:r>
+        <w:t>s Zurücksetzen eines Passwortes oder das</w:t>
+      </w:r>
+      <w:r>
+        <w:t xml:space="preserve"> Ändern von Systemnutzerdaten</w:t>
+      </w:r>
+      <w:r>
+        <w:t>.</w:t>
+      </w:r>
+    </w:p>
+    <w:p>
+      <w:pPr>
+        <w:pStyle w:val="Subtitle"/>
+        <w:rPr>
+          <w:lang w:val="de-DE"/>
+        </w:rPr>
+      </w:pPr>
+      <w:bookmarkStart w:id="4" w:name="_Ref458678092"/>
+      <w:r>
+        <w:rPr>
+          <w:lang w:val="de-DE"/>
+        </w:rPr>
+        <w:t>Datensic</w:t>
+      </w:r>
+      <w:r>
+        <w:rPr>
+          <w:lang w:val="de-DE"/>
+        </w:rPr>
+        <w:t>herung erstellen</w:t>
+      </w:r>
       <w:bookmarkEnd w:id="4"/>
     </w:p>
     <w:p>
@@ -12186,7 +12295,7 @@
         <w:pStyle w:val="Praxisbericht"/>
       </w:pPr>
       <w:r>
-        <w:t>Daten sollen durch den Hochzeitsmanager oder durch einen Administrator in das bestehende Hochzeitsprojekt importiert werden. Der Anwendungsfall ermöglicht den Import.</w:t>
+        <w:t>Der Administrator hat die Möglichkeit eine globale Datensicherung der Datenbank durchzuführen. Dies wird durch diesen Anwendungsfall abgedeckt.</w:t>
       </w:r>
     </w:p>
     <w:p>
@@ -12200,7 +12309,7 @@
         <w:rPr>
           <w:lang w:val="de-DE"/>
         </w:rPr>
-        <w:t>Daten exportieren</w:t>
+        <w:t>Datenwiederherstellung durchführen</w:t>
       </w:r>
     </w:p>
     <w:p>
@@ -12208,159 +12317,36 @@
         <w:pStyle w:val="Praxisbericht"/>
       </w:pPr>
       <w:r>
-        <w:t>Korrespondierendes Komplement zum Anwendungsfall Daten importieren (</w:t>
+        <w:t>Korrespondierendes Komplement zu Datensicherung erstellen (</w:t>
       </w:r>
       <w:r>
         <w:fldChar w:fldCharType="begin"/>
       </w:r>
       <w:r>
-        <w:instrText xml:space="preserve"> REF _Ref458677580 \r \h </w:instrText>
+        <w:instrText xml:space="preserve"> REF _Ref458678092 \r \h </w:instrText>
       </w:r>
       <w:r>
         <w:fldChar w:fldCharType="separate"/>
       </w:r>
       <w:r>
-        <w:t>3.2.6</w:t>
+        <w:t>3.2.10</w:t>
       </w:r>
       <w:r>
         <w:fldChar w:fldCharType="end"/>
       </w:r>
       <w:r>
-        <w:t>).</w:t>
-      </w:r>
-    </w:p>
-    <w:p>
-      <w:pPr>
-        <w:pStyle w:val="Subtitle"/>
-        <w:rPr>
-          <w:lang w:val="de-DE"/>
-        </w:rPr>
-      </w:pPr>
-      <w:r>
-        <w:rPr>
-          <w:lang w:val="de-DE"/>
-        </w:rPr>
-        <w:t>Rollen verwalten</w:t>
-      </w:r>
-    </w:p>
-    <w:p>
-      <w:pPr>
-        <w:pStyle w:val="Praxisbericht"/>
-      </w:pPr>
-      <w:r>
-        <w:t xml:space="preserve">Der Anwendungsfall ermöglicht es dem Nutzer mit der Rolle Hochzeitsmanager anderen Nutzern spezielle Rollen zu verteilen. Diese können Unterhaltungsmanager oder ebenfalls Hochzeitsmanager sein. Der Administrator hat ebenfalls die Möglichkeit sämtliche Rollen an Nutzer zu vergeben. Die eigene mit eingeschlossen. </w:t>
-      </w:r>
-    </w:p>
-    <w:p>
-      <w:pPr>
-        <w:pStyle w:val="Subtitle"/>
-        <w:rPr>
-          <w:lang w:val="de-DE"/>
-        </w:rPr>
-      </w:pPr>
-      <w:r>
-        <w:rPr>
-          <w:lang w:val="de-DE"/>
-        </w:rPr>
-        <w:t>Nutzer pflegen</w:t>
-      </w:r>
-    </w:p>
-    <w:p>
-      <w:pPr>
-        <w:pStyle w:val="Praxisbericht"/>
-      </w:pPr>
-      <w:r>
-        <w:t>Sämtliche Nutzer innerhalb eines Systems müssen durch eine bestimmte Person gepflegt werden. Dies übernimmt die Rolle Administrator in diesem Anwendungsfall. Hierbei werden weitere Anwendungsfälle abgedeckt, wie beispielsweise da</w:t>
-      </w:r>
-      <w:r>
-        <w:t>s Zurücksetzen eines Passwortes oder das</w:t>
-      </w:r>
-      <w:r>
-        <w:t xml:space="preserve"> Ändern von Systemnutzerdaten</w:t>
-      </w:r>
-      <w:r>
-        <w:t>.</w:t>
-      </w:r>
-    </w:p>
-    <w:p>
-      <w:pPr>
-        <w:pStyle w:val="Subtitle"/>
-        <w:rPr>
-          <w:lang w:val="de-DE"/>
-        </w:rPr>
-      </w:pPr>
-      <w:bookmarkStart w:id="5" w:name="_Ref458678092"/>
-      <w:r>
-        <w:rPr>
-          <w:lang w:val="de-DE"/>
-        </w:rPr>
-        <w:t>Datensic</w:t>
-      </w:r>
-      <w:r>
-        <w:rPr>
-          <w:lang w:val="de-DE"/>
-        </w:rPr>
-        <w:t>herung erstellen</w:t>
+        <w:t>). Hierbei wird die Datensicherung im System eingespielt.</w:t>
+      </w:r>
+    </w:p>
+    <w:p>
+      <w:pPr>
+        <w:pStyle w:val="Heading2"/>
+      </w:pPr>
+      <w:bookmarkStart w:id="5" w:name="_Ref458675456"/>
+      <w:r>
+        <w:t>Use-Case Diagramm: Aktivität bearbeiten</w:t>
       </w:r>
       <w:bookmarkEnd w:id="5"/>
-    </w:p>
-    <w:p>
-      <w:pPr>
-        <w:pStyle w:val="Praxisbericht"/>
-      </w:pPr>
-      <w:r>
-        <w:t>Der Administrator hat die Möglichkeit eine globale Datensicherung der Datenbank durchzuführen. Dies wird durch diesen Anwendungsfall abgedeckt.</w:t>
-      </w:r>
-    </w:p>
-    <w:p>
-      <w:pPr>
-        <w:pStyle w:val="Subtitle"/>
-        <w:rPr>
-          <w:lang w:val="de-DE"/>
-        </w:rPr>
-      </w:pPr>
-      <w:r>
-        <w:rPr>
-          <w:lang w:val="de-DE"/>
-        </w:rPr>
-        <w:t>Datenwiederherstellung durchführen</w:t>
-      </w:r>
-    </w:p>
-    <w:p>
-      <w:pPr>
-        <w:pStyle w:val="Praxisbericht"/>
-      </w:pPr>
-      <w:r>
-        <w:t>Korrespondierendes Komplement zu Datensicherung erstellen (</w:t>
-      </w:r>
-      <w:r>
-        <w:fldChar w:fldCharType="begin"/>
-      </w:r>
-      <w:r>
-        <w:instrText xml:space="preserve"> REF _Ref458678092 \r \h </w:instrText>
-      </w:r>
-      <w:r>
-        <w:fldChar w:fldCharType="separate"/>
-      </w:r>
-      <w:r>
-        <w:t>3.2.10</w:t>
-      </w:r>
-      <w:r>
-        <w:fldChar w:fldCharType="end"/>
-      </w:r>
-      <w:r>
-        <w:t>). Hierbei wird die Datensicherung im System eingespielt.</w:t>
-      </w:r>
-    </w:p>
-    <w:p>
-      <w:pPr>
-        <w:pStyle w:val="Heading2"/>
-      </w:pPr>
-      <w:bookmarkStart w:id="6" w:name="_Ref458675456"/>
-      <w:r>
-        <w:t>Use-Case Diagramm: Aktivität bearbeiten</w:t>
-      </w:r>
-      <w:bookmarkEnd w:id="6"/>
     </w:p>
     <w:p>
       <w:pPr>
@@ -12943,12 +12929,12 @@
       <w:pPr>
         <w:pStyle w:val="Heading2"/>
       </w:pPr>
-      <w:bookmarkStart w:id="7" w:name="_Ref458678380"/>
+      <w:bookmarkStart w:id="6" w:name="_Ref458678380"/>
       <w:r>
         <w:lastRenderedPageBreak/>
         <w:t>Use-Case Diagramm: Suchen</w:t>
       </w:r>
-      <w:bookmarkEnd w:id="7"/>
+      <w:bookmarkEnd w:id="6"/>
     </w:p>
     <w:p>
       <w:pPr>
@@ -13566,7 +13552,19 @@
         <w:rPr>
           <w:lang w:eastAsia="ja-JP"/>
         </w:rPr>
-        <w:t>Viele in dem Diagramm dargestellten Funktionen befinden sich in einem allumfassenden Parallelitätsblock, welcher dem Nutzer die freie Pflege der Attribute ermöglicht. Dadurch hat der Nutzer die Möglichkeit die Eingabe für spezielle Felder und Listen, wie beispielsweise Datum, Uhrzeit oder Speisen in einer beliebigen Reihenfolge auf der Formularseite abzuarbeiten. Weiterhin wurden optionale Szenarien innerhalb des Sequenzdiagramms durch entsprechende Optional-Blöcke dargestellt. Diese müssen vom Nutzer nicht betreten werden, um einen erfolgreichen Abschluss des Szenarios zu gewährleisten.</w:t>
+        <w:t xml:space="preserve">Viele in dem Diagramm </w:t>
+      </w:r>
+      <w:r>
+        <w:rPr>
+          <w:lang w:eastAsia="ja-JP"/>
+        </w:rPr>
+        <w:t>dargestellte</w:t>
+      </w:r>
+      <w:r>
+        <w:rPr>
+          <w:lang w:eastAsia="ja-JP"/>
+        </w:rPr>
+        <w:t xml:space="preserve"> Funktionen befinden sich in einem allumfassenden Parallelitätsblock, welcher dem Nutzer die freie Pflege der Attribute ermöglicht. Dadurch hat der Nutzer die Möglichkeit die Eingabe für spezielle Felder und Listen, wie beispielsweise Datum, Uhrzeit oder Speisen in einer beliebigen Reihenfolge auf der Formularseite abzuarbeiten. Weiterhin wurden optionale Szenarien innerhalb des Sequenzdiagramms durch entsprechende Optional-Blöcke dargestellt. Diese müssen vom Nutzer nicht betreten werden, um einen erfolgreichen Abschluss des Szenarios zu gewährleisten.</w:t>
       </w:r>
     </w:p>
     <w:p>
@@ -14195,6 +14193,76 @@
           <w:lang w:eastAsia="ja-JP"/>
         </w:rPr>
         <w:lastRenderedPageBreak/>
+        <w:t>Relationales Datenbank Mapping</w:t>
+      </w:r>
+    </w:p>
+    <w:p>
+      <w:pPr>
+        <w:pStyle w:val="Praxisbericht"/>
+        <w:rPr>
+          <w:lang w:eastAsia="ja-JP"/>
+        </w:rPr>
+      </w:pPr>
+    </w:p>
+    <w:p>
+      <w:pPr>
+        <w:pStyle w:val="Praxisbericht"/>
+        <w:rPr>
+          <w:lang w:eastAsia="ja-JP"/>
+        </w:rPr>
+      </w:pPr>
+      <w:r>
+        <w:rPr>
+          <w:lang w:eastAsia="ja-JP"/>
+        </w:rPr>
+        <w:t xml:space="preserve">Im folgenden Abschnitt wird der komplette Datenbankentwurf der Hochzeitsplanungsanwendung näher betrachtet. Hierbei stehen die Übersetzung der typischen JAVA-Datentypen, sowie die Relation der einzelnen Datenbanktabellen und deren Schlüssel im Vordergrund. Weiterhin werden lediglich die Datenklassen in den Datenbankentwurf mit aufgenommen. Der Datenbankentwurf orientiert sich am Entwurfsklassendiagramm. Hierbei können bestehende Objekte und Beziehungen übernommen und innerhalb des relationalen Datenbankmodells angepasst werden. </w:t>
+      </w:r>
+      <w:r>
+        <w:rPr>
+          <w:lang w:eastAsia="ja-JP"/>
+        </w:rPr>
+        <w:t>Neue Tabellen wurden nur an obligatorischen Stellen eingefügt, wie beispielsweise bei Many-To-Many Beziehungen, um die entsprechenden Normalformen zu erfüllen.</w:t>
+      </w:r>
+    </w:p>
+    <w:p>
+      <w:pPr>
+        <w:pStyle w:val="Subtitle"/>
+        <w:rPr>
+          <w:lang w:val="de-DE"/>
+        </w:rPr>
+      </w:pPr>
+      <w:r>
+        <w:rPr>
+          <w:lang w:val="de-DE"/>
+        </w:rPr>
+        <w:t>Identifier</w:t>
+      </w:r>
+    </w:p>
+    <w:p>
+      <w:pPr>
+        <w:pStyle w:val="Praxisbericht"/>
+      </w:pPr>
+      <w:r>
+        <w:t xml:space="preserve">Jeder Tupel innerhalb einer Tabelle besitzt im Datenbankentwurf ein systemweites eindeutiges künstliches Attribut, welches als Schlüsselattribut dient. Dieses wird in der Regel durch den Anfangsbuchstaben der entsprechenden Tabelle, sowie der anschließenden Kennung ID benannt. Weiterhin repräsentiert eine ID einen 32-bit Integer. </w:t>
+      </w:r>
+      <w:bookmarkStart w:id="7" w:name="_GoBack"/>
+      <w:bookmarkEnd w:id="7"/>
+      <w:r>
+        <w:br w:type="page"/>
+      </w:r>
+    </w:p>
+    <w:p>
+      <w:pPr>
+        <w:pStyle w:val="Heading1"/>
+        <w:rPr>
+          <w:lang w:eastAsia="ja-JP"/>
+        </w:rPr>
+      </w:pPr>
+      <w:r>
+        <w:rPr>
+          <w:lang w:eastAsia="ja-JP"/>
+        </w:rPr>
+        <w:lastRenderedPageBreak/>
         <w:t>Entwurfsklassendiagramm</w:t>
       </w:r>
       <w:r>
@@ -14238,7 +14306,19 @@
         <w:rPr>
           <w:lang w:eastAsia="ja-JP"/>
         </w:rPr>
-        <w:t>Die nachfolgenden Screenshots visualisieren Teilausschnitte des Softwareprodukts. Hierbei wurden insgesamt drei unterschiedliche Gesamtansichten, sowie weitere Dialogansichten ausgewählt. Diese werden im Folgenden näher erläutert und mit den entsprechenden Entitäten in Verbindung gebracht. Hierbei stehen in erster Linie die Navigation, das Design und das Zusammenspiel einzelner Komponenten im Vordergrund. Die komplette grafische Benutzerschnittstelle sieht in allen Distributionsvarianten unterschiedlicher Betriebssysteme gleich aus, da die GUI browserbasiert arbeitet und die Datenverarbeitung, sowie die Datenbankzugriffe über JAVA stattfinden. In den Qualitätsanforderungen wurde weiterhin ein hoher Wert auf Gestaltung, Funktionalität und Benutzbarkeit gelegt. Dadurch wurden sämtliche Elemente mit besonderer Sorgfalt, unter Einhaltung moderner Designrichtlinien entworfen. Hierbei stehen die einfache Nutzbarkeit, die Übersichtlichkeit und der schnelle Zugriff auf alle wichtigen Funktionalitäten im Fokus.</w:t>
+        <w:t xml:space="preserve">Die nachfolgenden Screenshots visualisieren Teilausschnitte des Softwareprodukts. Hierbei wurden insgesamt drei unterschiedliche Gesamtansichten ausgewählt. Diese werden im Folgenden näher erläutert und mit den entsprechenden Entitäten in Verbindung gebracht. Hierbei stehen in erster Linie die Navigation, das Design und das Zusammenspiel einzelner Komponenten im Vordergrund. Die komplette grafische Benutzerschnittstelle sieht in allen Distributionsvarianten </w:t>
+      </w:r>
+      <w:r>
+        <w:rPr>
+          <w:lang w:eastAsia="ja-JP"/>
+        </w:rPr>
+        <w:t>ähnlich aus, da die Entwicklung JAVA basiert ist. Die komplette Oberfläche ist mit einem eigenen Design ausgestattet worden. Sämtlichen UI-Elemente wurden dafür überarbeitet</w:t>
+      </w:r>
+      <w:r>
+        <w:rPr>
+          <w:lang w:eastAsia="ja-JP"/>
+        </w:rPr>
+        <w:t>. In den Qualitätsanforderungen wurde weiterhin ein hoher Wert auf Gestaltung, Funktionalität und Benutzbarkeit gelegt. Dadurch wurden sämtliche Elemente mit besonderer Sorgfalt, unter Einhaltung moderner Designrichtlinien entworfen. Hierbei stehen die einfache Nutzbarkeit, die Übersichtlichkeit und der schnelle Zugriff auf alle wichtigen Funktionalitäten im Fokus.</w:t>
       </w:r>
     </w:p>
     <w:p>
@@ -14344,7 +14424,19 @@
         <w:rPr>
           <w:lang w:eastAsia="ja-JP"/>
         </w:rPr>
-        <w:t xml:space="preserve">Unter dem Hochzeitspaar findet der Nutzer eine zusätzliche Gesamtkostenübersicht für die komplette Hochzeit. Hierbei werden die Beträge eines Kostenobjekts anhand des dazugehörigen Status gruppiert und aufsummiert. Dadurch gibt es eine Unterscheidung in bereits bezahlte Kosten, sowie geplante Kosten. Die Gesamtkosten wird durch die Summe aller Kosten ermittelt. </w:t>
+        <w:t xml:space="preserve">Unter dem Hochzeitspaar findet der Nutzer eine zusätzliche Gesamtkostenübersicht für die komplette Hochzeit. Hierbei werden die Beträge eines Kostenobjekts anhand des dazugehörigen Status gruppiert und aufsummiert. Dadurch gibt es eine Unterscheidung in bereits bezahlte Kosten, sowie geplante Kosten. Die Gesamtkosten </w:t>
+      </w:r>
+      <w:r>
+        <w:rPr>
+          <w:lang w:eastAsia="ja-JP"/>
+        </w:rPr>
+        <w:t>werden</w:t>
+      </w:r>
+      <w:r>
+        <w:rPr>
+          <w:lang w:eastAsia="ja-JP"/>
+        </w:rPr>
+        <w:t xml:space="preserve"> durch die Summe aller Kosten ermittelt. </w:t>
       </w:r>
     </w:p>
     <w:p>
@@ -14671,7 +14763,7 @@
           <w:rPr>
             <w:noProof/>
           </w:rPr>
-          <w:t>36</w:t>
+          <w:t>57</w:t>
         </w:r>
         <w:r>
           <w:rPr>
@@ -14747,7 +14839,7 @@
     <w:r>
       <w:rPr>
         <w:noProof/>
-        <w:lang w:eastAsia="de-DE"/>
+        <w:lang w:val="en-US"/>
       </w:rPr>
       <w:drawing>
         <wp:anchor distT="0" distB="0" distL="114300" distR="114300" simplePos="0" relativeHeight="251659264" behindDoc="1" locked="0" layoutInCell="1" allowOverlap="1" wp14:anchorId="1AA2E3CD" wp14:editId="760A01BE">
@@ -14823,7 +14915,7 @@
     <w:r>
       <w:rPr>
         <w:noProof/>
-        <w:lang w:eastAsia="de-DE"/>
+        <w:lang w:val="en-US"/>
       </w:rPr>
       <mc:AlternateContent>
         <mc:Choice Requires="wps">
@@ -18914,6 +19006,7 @@
     <w:rsid w:val="001D02AD"/>
     <w:rsid w:val="00205163"/>
     <w:rsid w:val="00242B7F"/>
+    <w:rsid w:val="002547A6"/>
     <w:rsid w:val="00254CD7"/>
     <w:rsid w:val="00260855"/>
     <w:rsid w:val="002D33C3"/>
@@ -19833,7 +19926,7 @@
 </file>
 
 <file path=customXml/itemProps2.xml><?xml version="1.0" encoding="utf-8"?>
-<ds:datastoreItem xmlns:ds="http://schemas.openxmlformats.org/officeDocument/2006/customXml" ds:itemID="{D8B3F94C-6936-45C0-A40D-EF2B8CA8D360}">
+<ds:datastoreItem xmlns:ds="http://schemas.openxmlformats.org/officeDocument/2006/customXml" ds:itemID="{90E18065-5718-49B0-B9C3-4C1BDCC89D4A}">
   <ds:schemaRefs>
     <ds:schemaRef ds:uri="http://schemas.openxmlformats.org/officeDocument/2006/bibliography"/>
   </ds:schemaRefs>

</xml_diff>

<commit_message>
RDB MAPPING, Beschreibung hinzugefügt
</commit_message>
<xml_diff>
--- a/Programmentwurf Markovic Fellhauer (5).docx
+++ b/Programmentwurf Markovic Fellhauer (5).docx
@@ -94,7 +94,7 @@
                 <w:color w:val="000000" w:themeColor="text1"/>
                 <w:sz w:val="24"/>
                 <w:szCs w:val="28"/>
-                <w:lang w:eastAsia="de-DE"/>
+                <w:lang w:val="en-US"/>
               </w:rPr>
               <mc:AlternateContent>
                 <mc:Choice Requires="wps">
@@ -289,7 +289,7 @@
       <w:r>
         <w:rPr>
           <w:noProof/>
-          <w:lang w:eastAsia="de-DE"/>
+          <w:lang w:val="en-US"/>
         </w:rPr>
         <mc:AlternateContent>
           <mc:Choice Requires="wps">
@@ -384,7 +384,7 @@
           <w:r>
             <w:rPr>
               <w:noProof/>
-              <w:lang w:eastAsia="de-DE"/>
+              <w:lang w:val="en-US"/>
             </w:rPr>
             <mc:AlternateContent>
               <mc:Choice Requires="wps">
@@ -511,7 +511,7 @@
           <w:r>
             <w:rPr>
               <w:noProof/>
-              <w:lang w:eastAsia="de-DE"/>
+              <w:lang w:val="en-US"/>
             </w:rPr>
             <mc:AlternateContent>
               <mc:Choice Requires="wps">
@@ -590,7 +590,7 @@
       <w:r>
         <w:rPr>
           <w:noProof/>
-          <w:lang w:eastAsia="de-DE"/>
+          <w:lang w:val="en-US"/>
         </w:rPr>
         <w:drawing>
           <wp:anchor distT="0" distB="0" distL="114300" distR="114300" simplePos="0" relativeHeight="251598336" behindDoc="1" locked="0" layoutInCell="1" allowOverlap="1" wp14:anchorId="6BCB9524" wp14:editId="7C2569CE">
@@ -9319,7 +9319,7 @@
         <w:rPr>
           <w:rFonts w:ascii="Calibri" w:hAnsi="Calibri" w:cs="Calibri"/>
           <w:noProof/>
-          <w:lang w:eastAsia="de-DE"/>
+          <w:lang w:val="en-US"/>
         </w:rPr>
         <w:drawing>
           <wp:inline distT="0" distB="0" distL="0" distR="0" wp14:anchorId="2032FD88" wp14:editId="5F351E7A">
@@ -9387,27 +9387,14 @@
       <w:r>
         <w:t xml:space="preserve"> </w:t>
       </w:r>
-      <w:r>
-        <w:fldChar w:fldCharType="begin"/>
-      </w:r>
-      <w:r>
-        <w:instrText xml:space="preserve"> SEQ Figure \* ARABIC </w:instrText>
-      </w:r>
-      <w:r>
-        <w:fldChar w:fldCharType="separate"/>
-      </w:r>
-      <w:r>
-        <w:rPr>
-          <w:noProof/>
-        </w:rPr>
-        <w:t>1</w:t>
-      </w:r>
-      <w:r>
-        <w:rPr>
-          <w:noProof/>
-        </w:rPr>
-        <w:fldChar w:fldCharType="end"/>
-      </w:r>
+      <w:fldSimple w:instr=" SEQ Figure \* ARABIC ">
+        <w:r>
+          <w:rPr>
+            <w:noProof/>
+          </w:rPr>
+          <w:t>1</w:t>
+        </w:r>
+      </w:fldSimple>
       <w:r>
         <w:t>: Hochzeitsprojekt</w:t>
       </w:r>
@@ -17497,25 +17484,7 @@
           <w:sz w:val="20"/>
           <w:szCs w:val="20"/>
         </w:rPr>
-        <w:t xml:space="preserve">- </w:t>
-      </w:r>
-      <w:r>
-        <w:rPr>
-          <w:rFonts w:ascii="Courier New" w:eastAsia="Times New Roman" w:hAnsi="Courier New" w:cs="Courier New"/>
-          <w:color w:val="000000"/>
-          <w:sz w:val="20"/>
-          <w:szCs w:val="20"/>
-        </w:rPr>
-        <w:t>SENDE SUCHANFRAGE an DATENBA</w:t>
-      </w:r>
-      <w:r>
-        <w:rPr>
-          <w:rFonts w:ascii="Courier New" w:eastAsia="Times New Roman" w:hAnsi="Courier New" w:cs="Courier New"/>
-          <w:color w:val="000000"/>
-          <w:sz w:val="20"/>
-          <w:szCs w:val="20"/>
-        </w:rPr>
-        <w:t>NKKONNEKTOR -</w:t>
+        <w:t>- SENDE SUCHANFRAGE an DATENBANKKONNEKTOR -</w:t>
       </w:r>
       <w:r>
         <w:rPr>
@@ -17571,8 +17540,6 @@
         </w:rPr>
         <w:t>;</w:t>
       </w:r>
-      <w:bookmarkStart w:id="7" w:name="_GoBack"/>
-      <w:bookmarkEnd w:id="7"/>
       <w:proofErr w:type="gramEnd"/>
       <w:r>
         <w:rPr>
@@ -20950,13 +20917,298 @@
     </w:p>
     <w:p>
       <w:pPr>
-        <w:rPr>
-          <w:lang w:eastAsia="ja-JP"/>
-        </w:rPr>
+        <w:pStyle w:val="Praxisbericht"/>
       </w:pPr>
       <w:r>
         <w:t>Jeder Tupel innerhalb einer Tabelle besitzt im Datenbankentwurf ein systemweites eindeutiges künstliches Attribut, welches als Schlüsselattribut dient. Dieses wird in der Regel durch den Anfangsbuchstaben der entsprechenden Tabelle, sowie der anschließenden Kennung ID benannt. Weiterhin repräsentiert eine ID einen 32-bit Integer.</w:t>
       </w:r>
+      <w:r>
+        <w:t xml:space="preserve"> Hierdurch können genügend Entitäten in der Datenbank abgebildet werden.</w:t>
+      </w:r>
+    </w:p>
+    <w:p>
+      <w:pPr>
+        <w:pStyle w:val="Subtitle"/>
+        <w:rPr>
+          <w:lang w:val="de-DE"/>
+        </w:rPr>
+      </w:pPr>
+      <w:r>
+        <w:rPr>
+          <w:lang w:val="de-DE"/>
+        </w:rPr>
+        <w:t>Hochzeitsprojekt</w:t>
+      </w:r>
+    </w:p>
+    <w:p>
+      <w:pPr>
+        <w:pStyle w:val="Praxisbericht"/>
+        <w:rPr>
+          <w:lang w:eastAsia="ja-JP"/>
+        </w:rPr>
+      </w:pPr>
+      <w:r>
+        <w:rPr>
+          <w:lang w:eastAsia="ja-JP"/>
+        </w:rPr>
+        <w:t xml:space="preserve">Das Hochzeitsprojekt ist das zentrale Element in der Datenbank. </w:t>
+      </w:r>
+      <w:r>
+        <w:rPr>
+          <w:lang w:eastAsia="ja-JP"/>
+        </w:rPr>
+        <w:t>Hierfür gibt es konkrete Nutzer, die sich auf darauf einloggen können. Alle Aktivitäten, sowie die unterschiedlichen Trauungen besitzen eine Relation zum Hochzeitsprojekt. Durch weitere Relationen können so Beziehungen zwischen mehreren Tabellen hergestellt werden.</w:t>
+      </w:r>
+    </w:p>
+    <w:p>
+      <w:pPr>
+        <w:pStyle w:val="Subtitle"/>
+        <w:rPr>
+          <w:lang w:val="de-DE"/>
+        </w:rPr>
+      </w:pPr>
+      <w:r>
+        <w:rPr>
+          <w:lang w:val="de-DE"/>
+        </w:rPr>
+        <w:t>Datenklassen</w:t>
+      </w:r>
+    </w:p>
+    <w:p>
+      <w:pPr>
+        <w:pStyle w:val="Praxisbericht"/>
+        <w:rPr>
+          <w:lang w:eastAsia="ja-JP"/>
+        </w:rPr>
+      </w:pPr>
+      <w:r>
+        <w:rPr>
+          <w:lang w:eastAsia="ja-JP"/>
+        </w:rPr>
+        <w:t xml:space="preserve">Der Inhalt der Datenklassen wird hier nicht näher beschrieben. </w:t>
+      </w:r>
+      <w:r>
+        <w:rPr>
+          <w:lang w:eastAsia="ja-JP"/>
+        </w:rPr>
+        <w:t>Informationen hierzu können aus dem Analyseklassen-, sowie aus dem Entwurfsklassendiagramm entnommen werden. Die Datenfelder der einzelnen Tabellen wurden soweit wie möglich aus den vorigen Entwürfen entnommen. Hierbei wurde lediglich der JAVA Typ auf äquivalente Datenbanktypen angepasst.</w:t>
+      </w:r>
+    </w:p>
+    <w:p>
+      <w:pPr>
+        <w:pStyle w:val="Subtitle"/>
+        <w:rPr>
+          <w:lang w:val="de-DE"/>
+        </w:rPr>
+      </w:pPr>
+      <w:r>
+        <w:rPr>
+          <w:lang w:val="de-DE"/>
+        </w:rPr>
+        <w:t>Entfernte Felder</w:t>
+      </w:r>
+    </w:p>
+    <w:p>
+      <w:pPr>
+        <w:pStyle w:val="Praxisbericht"/>
+        <w:rPr>
+          <w:lang w:eastAsia="ja-JP"/>
+        </w:rPr>
+      </w:pPr>
+      <w:r>
+        <w:rPr>
+          <w:lang w:eastAsia="ja-JP"/>
+        </w:rPr>
+        <w:t xml:space="preserve">Im direkten Vergleich zum Analyseklassendiagramm fällt auf, dass manche Felder nicht mit in die Datenbank übernommen wurden. </w:t>
+      </w:r>
+      <w:r>
+        <w:rPr>
+          <w:lang w:eastAsia="ja-JP"/>
+        </w:rPr>
+        <w:t xml:space="preserve">Dies liegt daran, dass beispielsweise die Kalkulation von Kosten direkt in der Anwendung stattfindet. Hierbei werden die einzelnen Kosten über die Beziehungen </w:t>
+      </w:r>
+      <w:r>
+        <w:rPr>
+          <w:lang w:eastAsia="ja-JP"/>
+        </w:rPr>
+        <w:lastRenderedPageBreak/>
+        <w:t>ermittelt und aufaddiert. Eine Speicherung auf der Datenbank aufgrund des höheren Wartungsaufwands findet nicht statt (Auflösung von Redundanzen).</w:t>
+      </w:r>
+    </w:p>
+    <w:p>
+      <w:pPr>
+        <w:pStyle w:val="Subtitle"/>
+        <w:rPr>
+          <w:lang w:val="de-DE"/>
+        </w:rPr>
+      </w:pPr>
+      <w:r>
+        <w:rPr>
+          <w:lang w:val="de-DE"/>
+        </w:rPr>
+        <w:t>Referenzbildung</w:t>
+      </w:r>
+    </w:p>
+    <w:p>
+      <w:pPr>
+        <w:pStyle w:val="Praxisbericht"/>
+        <w:rPr>
+          <w:lang w:eastAsia="ja-JP"/>
+        </w:rPr>
+      </w:pPr>
+      <w:r>
+        <w:rPr>
+          <w:lang w:eastAsia="ja-JP"/>
+        </w:rPr>
+        <w:t xml:space="preserve">Referenzen zwischen den typischen Datentabellen wurden immer über die künstlichen ID-Felder realisiert. </w:t>
+      </w:r>
+      <w:r>
+        <w:rPr>
+          <w:lang w:eastAsia="ja-JP"/>
+        </w:rPr>
+        <w:t>Hierbei wurde, je nach Art der Beziehung, der Primärschlüssel einer Tabelle als Fremdschlüssel in einer an</w:t>
+      </w:r>
+      <w:r>
+        <w:rPr>
+          <w:lang w:eastAsia="ja-JP"/>
+        </w:rPr>
+        <w:t xml:space="preserve">deren Tabelle aufgenommen. </w:t>
+      </w:r>
+    </w:p>
+    <w:p>
+      <w:pPr>
+        <w:pStyle w:val="Subtitle"/>
+        <w:rPr>
+          <w:lang w:val="de-DE"/>
+        </w:rPr>
+      </w:pPr>
+      <w:r>
+        <w:rPr>
+          <w:lang w:val="de-DE"/>
+        </w:rPr>
+        <w:t>Planungstabellen</w:t>
+      </w:r>
+    </w:p>
+    <w:p>
+      <w:pPr>
+        <w:pStyle w:val="Praxisbericht"/>
+        <w:rPr>
+          <w:lang w:eastAsia="ja-JP"/>
+        </w:rPr>
+      </w:pPr>
+      <w:r>
+        <w:rPr>
+          <w:lang w:eastAsia="ja-JP"/>
+        </w:rPr>
+        <w:t xml:space="preserve">Das Relationale Datenbankmodell beinhaltet diverse Planungstabellen. </w:t>
+      </w:r>
+      <w:r>
+        <w:rPr>
+          <w:lang w:eastAsia="ja-JP"/>
+        </w:rPr>
+        <w:t xml:space="preserve">Diese wurden eingefügt, um sogenannte </w:t>
+      </w:r>
+      <w:proofErr w:type="spellStart"/>
+      <w:r>
+        <w:rPr>
+          <w:lang w:eastAsia="ja-JP"/>
+        </w:rPr>
+        <w:t>Many</w:t>
+      </w:r>
+      <w:proofErr w:type="spellEnd"/>
+      <w:r>
+        <w:rPr>
+          <w:lang w:eastAsia="ja-JP"/>
+        </w:rPr>
+        <w:t>-</w:t>
+      </w:r>
+      <w:proofErr w:type="spellStart"/>
+      <w:r>
+        <w:rPr>
+          <w:lang w:eastAsia="ja-JP"/>
+        </w:rPr>
+        <w:t>To</w:t>
+      </w:r>
+      <w:proofErr w:type="spellEnd"/>
+      <w:r>
+        <w:rPr>
+          <w:lang w:eastAsia="ja-JP"/>
+        </w:rPr>
+        <w:t>-</w:t>
+      </w:r>
+      <w:proofErr w:type="spellStart"/>
+      <w:r>
+        <w:rPr>
+          <w:lang w:eastAsia="ja-JP"/>
+        </w:rPr>
+        <w:t>Many</w:t>
+      </w:r>
+      <w:proofErr w:type="spellEnd"/>
+      <w:r>
+        <w:rPr>
+          <w:lang w:eastAsia="ja-JP"/>
+        </w:rPr>
+        <w:t>-Beziehungen aufzulösen. Hierbei werden die jeweiligen Primärschlüssel beider in Relation stehenden Tabellen in einer weiteren Tabelle zusammengetragen. Hierbei mussten im Vergleich zum Analyseklassendiagramm zwei neue Tabellen eingefügt werden.</w:t>
+      </w:r>
+    </w:p>
+    <w:p>
+      <w:pPr>
+        <w:pStyle w:val="Subtitle"/>
+        <w:rPr>
+          <w:lang w:val="de-DE"/>
+        </w:rPr>
+      </w:pPr>
+      <w:r>
+        <w:rPr>
+          <w:lang w:val="de-DE"/>
+        </w:rPr>
+        <w:t>Zusatztabellen</w:t>
+      </w:r>
+    </w:p>
+    <w:p>
+      <w:pPr>
+        <w:pStyle w:val="Praxisbericht"/>
+        <w:rPr>
+          <w:lang w:eastAsia="ja-JP"/>
+        </w:rPr>
+      </w:pPr>
+      <w:r>
+        <w:rPr>
+          <w:lang w:eastAsia="ja-JP"/>
+        </w:rPr>
+        <w:t xml:space="preserve">Im Diagramm wurden weiterhin Zusatztabellen (gelb markiert) eingefügt. </w:t>
+      </w:r>
+      <w:r>
+        <w:rPr>
+          <w:lang w:eastAsia="ja-JP"/>
+        </w:rPr>
+        <w:t xml:space="preserve">Diese werden benötigt um weitere Normalformen innerhalb der Datenbank zu erfüllen. So sorgt die Tabelle Ort dafür, dass das Feld mit der Ortsangabe nur von den Primärschlüsseln abhängig ist. </w:t>
+      </w:r>
+    </w:p>
+    <w:p>
+      <w:pPr>
+        <w:pStyle w:val="Praxisbericht"/>
+        <w:rPr>
+          <w:lang w:eastAsia="ja-JP"/>
+        </w:rPr>
+      </w:pPr>
+      <w:bookmarkStart w:id="7" w:name="_GoBack"/>
+      <w:bookmarkEnd w:id="7"/>
+    </w:p>
+    <w:p>
+      <w:pPr>
+        <w:pStyle w:val="Subtitle"/>
+        <w:rPr>
+          <w:lang w:val="de-DE"/>
+        </w:rPr>
+      </w:pPr>
+    </w:p>
+    <w:p>
+      <w:pPr>
+        <w:rPr>
+          <w:lang w:eastAsia="ja-JP"/>
+        </w:rPr>
+      </w:pPr>
     </w:p>
     <w:sectPr>
       <w:headerReference w:type="default" r:id="rId11"/>
@@ -21035,7 +21287,7 @@
           <w:rPr>
             <w:noProof/>
           </w:rPr>
-          <w:t>63</w:t>
+          <w:t>67</w:t>
         </w:r>
         <w:r>
           <w:rPr>
@@ -21091,7 +21343,7 @@
     <w:r>
       <w:rPr>
         <w:noProof/>
-        <w:lang w:eastAsia="de-DE"/>
+        <w:lang w:val="en-US"/>
       </w:rPr>
       <w:drawing>
         <wp:anchor distT="0" distB="0" distL="114300" distR="114300" simplePos="0" relativeHeight="251659264" behindDoc="1" locked="0" layoutInCell="1" allowOverlap="1" wp14:anchorId="1AA2E3CD" wp14:editId="760A01BE">
@@ -21167,7 +21419,7 @@
     <w:r>
       <w:rPr>
         <w:noProof/>
-        <w:lang w:eastAsia="de-DE"/>
+        <w:lang w:val="en-US"/>
       </w:rPr>
       <mc:AlternateContent>
         <mc:Choice Requires="wps">
@@ -25278,6 +25530,7 @@
     <w:rsid w:val="00931124"/>
     <w:rsid w:val="00941282"/>
     <w:rsid w:val="00981029"/>
+    <w:rsid w:val="009D3B09"/>
     <w:rsid w:val="00A06BAB"/>
     <w:rsid w:val="00A26546"/>
     <w:rsid w:val="00A56BFD"/>
@@ -26172,7 +26425,7 @@
 </file>
 
 <file path=customXml/itemProps2.xml><?xml version="1.0" encoding="utf-8"?>
-<ds:datastoreItem xmlns:ds="http://schemas.openxmlformats.org/officeDocument/2006/customXml" ds:itemID="{EFE2503F-7EA0-4325-9288-74BB58A422BC}">
+<ds:datastoreItem xmlns:ds="http://schemas.openxmlformats.org/officeDocument/2006/customXml" ds:itemID="{7EB69C87-9AD1-4B59-9371-9C727ED0237D}">
   <ds:schemaRefs>
     <ds:schemaRef ds:uri="http://schemas.openxmlformats.org/officeDocument/2006/bibliography"/>
   </ds:schemaRefs>

</xml_diff>

<commit_message>
GEPLANT auf IN ARBEIT umgeändert
PunktPunktKommaStrichUndFertigIstDasMalgesicht
</commit_message>
<xml_diff>
--- a/Programmentwurf Markovic Fellhauer (5).docx
+++ b/Programmentwurf Markovic Fellhauer (5).docx
@@ -42,6 +42,7 @@
                 <w:dataBinding w:prefixMappings="xmlns:ns0='http://schemas.openxmlformats.org/package/2006/metadata/core-properties' xmlns:ns1='http://purl.org/dc/elements/1.1/'" w:xpath="/ns0:coreProperties[1]/ns1:title[1]" w:storeItemID="{6C3C8BC8-F283-45AE-878A-BAB7291924A1}"/>
                 <w:text/>
               </w:sdtPr>
+              <w:sdtEndPr/>
               <w:sdtContent>
                 <w:r>
                   <w:rPr>
@@ -441,6 +442,7 @@
                                     <w:calendar w:val="gregorian"/>
                                   </w:date>
                                 </w:sdtPr>
+                                <w:sdtEndPr/>
                                 <w:sdtContent>
                                   <w:p>
                                     <w:pPr>
@@ -15255,14 +15257,27 @@
       <w:r>
         <w:t xml:space="preserve">Figure </w:t>
       </w:r>
-      <w:fldSimple w:instr=" SEQ Figure \* ARABIC ">
-        <w:r>
-          <w:rPr>
-            <w:noProof/>
-          </w:rPr>
-          <w:t>1</w:t>
-        </w:r>
-      </w:fldSimple>
+      <w:r>
+        <w:fldChar w:fldCharType="begin"/>
+      </w:r>
+      <w:r>
+        <w:instrText xml:space="preserve"> SEQ Figure \* ARABIC </w:instrText>
+      </w:r>
+      <w:r>
+        <w:fldChar w:fldCharType="separate"/>
+      </w:r>
+      <w:r>
+        <w:rPr>
+          <w:noProof/>
+        </w:rPr>
+        <w:t>1</w:t>
+      </w:r>
+      <w:r>
+        <w:rPr>
+          <w:noProof/>
+        </w:rPr>
+        <w:fldChar w:fldCharType="end"/>
+      </w:r>
       <w:r>
         <w:t>: Hochzeitsprojekt</w:t>
       </w:r>
@@ -24183,7 +24198,16 @@
           <w:szCs w:val="20"/>
         </w:rPr>
         <w:br/>
-        <w:t>FÜGE PERSON in LISTE der verantwortlichen Personen hinzu;</w:t>
+        <w:t>FÜGE PERSON in LISTE der verantwortlichen Personen hinzu</w:t>
+      </w:r>
+      <w:r>
+        <w:rPr>
+          <w:rFonts w:ascii="Courier New" w:eastAsia="Times New Roman" w:hAnsi="Courier New" w:cs="Courier New"/>
+          <w:color w:val="000000"/>
+          <w:sz w:val="20"/>
+          <w:szCs w:val="20"/>
+        </w:rPr>
+        <w:t>;</w:t>
       </w:r>
       <w:r>
         <w:rPr>
@@ -24193,7 +24217,18 @@
           <w:szCs w:val="20"/>
         </w:rPr>
         <w:br/>
-        <w:t>SETZE STATUS des OBJEKTS auf GEPLANT;</w:t>
+        <w:t>SETZE STATUS des OBJEKTS auf IN_ARBEIT</w:t>
+      </w:r>
+      <w:bookmarkStart w:id="57" w:name="_GoBack"/>
+      <w:bookmarkEnd w:id="57"/>
+      <w:r>
+        <w:rPr>
+          <w:rFonts w:ascii="Courier New" w:eastAsia="Times New Roman" w:hAnsi="Courier New" w:cs="Courier New"/>
+          <w:color w:val="000000"/>
+          <w:sz w:val="20"/>
+          <w:szCs w:val="20"/>
+        </w:rPr>
+        <w:t>;</w:t>
       </w:r>
       <w:r>
         <w:rPr>
@@ -25847,7 +25882,7 @@
           <w:lang w:eastAsia="ja-JP"/>
         </w:rPr>
       </w:pPr>
-      <w:bookmarkStart w:id="57" w:name="_Toc459708147"/>
+      <w:bookmarkStart w:id="58" w:name="_Toc459708147"/>
       <w:r>
         <w:rPr>
           <w:lang w:eastAsia="ja-JP"/>
@@ -25855,7 +25890,7 @@
         <w:lastRenderedPageBreak/>
         <w:t>Entwurfsklassendiagramm</w:t>
       </w:r>
-      <w:bookmarkEnd w:id="57"/>
+      <w:bookmarkEnd w:id="58"/>
     </w:p>
     <w:p>
       <w:pPr>
@@ -25896,14 +25931,14 @@
           <w:lang w:eastAsia="ja-JP"/>
         </w:rPr>
       </w:pPr>
-      <w:bookmarkStart w:id="58" w:name="_Toc459708148"/>
+      <w:bookmarkStart w:id="59" w:name="_Toc459708148"/>
       <w:r>
         <w:rPr>
           <w:lang w:eastAsia="ja-JP"/>
         </w:rPr>
         <w:t>Pakete</w:t>
       </w:r>
-      <w:bookmarkEnd w:id="58"/>
+      <w:bookmarkEnd w:id="59"/>
     </w:p>
     <w:p>
       <w:pPr>
@@ -25964,14 +25999,14 @@
           <w:lang w:eastAsia="ja-JP"/>
         </w:rPr>
       </w:pPr>
-      <w:bookmarkStart w:id="59" w:name="_Toc459708149"/>
+      <w:bookmarkStart w:id="60" w:name="_Toc459708149"/>
       <w:r>
         <w:rPr>
           <w:lang w:eastAsia="ja-JP"/>
         </w:rPr>
         <w:t>Paket Modellklassen</w:t>
       </w:r>
-      <w:bookmarkEnd w:id="59"/>
+      <w:bookmarkEnd w:id="60"/>
     </w:p>
     <w:p>
       <w:pPr>
@@ -26180,14 +26215,14 @@
           <w:lang w:eastAsia="ja-JP"/>
         </w:rPr>
       </w:pPr>
-      <w:bookmarkStart w:id="60" w:name="_Toc459708150"/>
+      <w:bookmarkStart w:id="61" w:name="_Toc459708150"/>
       <w:r>
         <w:rPr>
           <w:lang w:eastAsia="ja-JP"/>
         </w:rPr>
         <w:t>GUI</w:t>
       </w:r>
-      <w:bookmarkEnd w:id="60"/>
+      <w:bookmarkEnd w:id="61"/>
     </w:p>
     <w:p>
       <w:pPr>
@@ -26607,14 +26642,14 @@
           <w:lang w:eastAsia="ja-JP"/>
         </w:rPr>
       </w:pPr>
-      <w:bookmarkStart w:id="61" w:name="_Toc459708151"/>
+      <w:bookmarkStart w:id="62" w:name="_Toc459708151"/>
       <w:r>
         <w:rPr>
           <w:lang w:eastAsia="ja-JP"/>
         </w:rPr>
         <w:t>UIEventInterfaces</w:t>
       </w:r>
-      <w:bookmarkEnd w:id="61"/>
+      <w:bookmarkEnd w:id="62"/>
     </w:p>
     <w:p>
       <w:pPr>
@@ -26648,7 +26683,7 @@
           <w:lang w:eastAsia="ja-JP"/>
         </w:rPr>
       </w:pPr>
-      <w:bookmarkStart w:id="62" w:name="_Toc459708152"/>
+      <w:bookmarkStart w:id="63" w:name="_Toc459708152"/>
       <w:r>
         <w:rPr>
           <w:lang w:eastAsia="ja-JP"/>
@@ -26656,7 +26691,7 @@
         <w:lastRenderedPageBreak/>
         <w:t>ExceptionHandling</w:t>
       </w:r>
-      <w:bookmarkEnd w:id="62"/>
+      <w:bookmarkEnd w:id="63"/>
     </w:p>
     <w:p>
       <w:pPr>
@@ -26676,15 +26711,7 @@
         <w:rPr>
           <w:lang w:eastAsia="ja-JP"/>
         </w:rPr>
-        <w:t>Excepti</w:t>
-      </w:r>
-      <w:bookmarkStart w:id="63" w:name="_GoBack"/>
-      <w:bookmarkEnd w:id="63"/>
-      <w:r>
-        <w:rPr>
-          <w:lang w:eastAsia="ja-JP"/>
-        </w:rPr>
-        <w:t>ons</w:t>
+        <w:t>Exceptions</w:t>
       </w:r>
       <w:r>
         <w:rPr>
@@ -28387,7 +28414,7 @@
           <w:rPr>
             <w:noProof/>
           </w:rPr>
-          <w:t>75</w:t>
+          <w:t>71</w:t>
         </w:r>
         <w:r>
           <w:rPr>
@@ -32840,6 +32867,7 @@
     <w:rsid w:val="00925629"/>
     <w:rsid w:val="00931124"/>
     <w:rsid w:val="00941282"/>
+    <w:rsid w:val="00977F17"/>
     <w:rsid w:val="00981029"/>
     <w:rsid w:val="009D3B09"/>
     <w:rsid w:val="00A06BAB"/>
@@ -33736,7 +33764,7 @@
 </file>
 
 <file path=customXml/itemProps2.xml><?xml version="1.0" encoding="utf-8"?>
-<ds:datastoreItem xmlns:ds="http://schemas.openxmlformats.org/officeDocument/2006/customXml" ds:itemID="{A1234FAF-B4BB-49AC-8E4B-286EA542B6B7}">
+<ds:datastoreItem xmlns:ds="http://schemas.openxmlformats.org/officeDocument/2006/customXml" ds:itemID="{89C3B963-0F60-4506-9829-2304F87B841E}">
   <ds:schemaRefs>
     <ds:schemaRef ds:uri="http://schemas.openxmlformats.org/officeDocument/2006/bibliography"/>
   </ds:schemaRefs>

</xml_diff>